<commit_message>
update EAMT Trabalho | LPL
</commit_message>
<xml_diff>
--- a/1 etim ds 2022/EAMT/Planilhas Excel - RSU/Relatório sobre planilha ABRELPE.docx
+++ b/1 etim ds 2022/EAMT/Planilhas Excel - RSU/Relatório sobre planilha ABRELPE.docx
@@ -1,8 +1,8 @@
 
 <file path=word/document.xml><?xml version="1.0" encoding="utf-8"?>
-<w:document xmlns:wpc="http://schemas.microsoft.com/office/word/2010/wordprocessingCanvas" xmlns:mc="http://schemas.openxmlformats.org/markup-compatibility/2006" xmlns:o="urn:schemas-microsoft-com:office:office" xmlns:r="http://schemas.openxmlformats.org/officeDocument/2006/relationships" xmlns:m="http://schemas.openxmlformats.org/officeDocument/2006/math" xmlns:v="urn:schemas-microsoft-com:vml" xmlns:wp14="http://schemas.microsoft.com/office/word/2010/wordprocessingDrawing" xmlns:wp="http://schemas.openxmlformats.org/drawingml/2006/wordprocessingDrawing" xmlns:w10="urn:schemas-microsoft-com:office:word" xmlns:w="http://schemas.openxmlformats.org/wordprocessingml/2006/main" xmlns:w14="http://schemas.microsoft.com/office/word/2010/wordml" xmlns:wpg="http://schemas.microsoft.com/office/word/2010/wordprocessingGroup" xmlns:wpi="http://schemas.microsoft.com/office/word/2010/wordprocessingInk" xmlns:wne="http://schemas.microsoft.com/office/word/2006/wordml" xmlns:wps="http://schemas.microsoft.com/office/word/2010/wordprocessingShape" mc:Ignorable="w14 wp14">
+<w:document xmlns:wpc="http://schemas.microsoft.com/office/word/2010/wordprocessingCanvas" xmlns:mc="http://schemas.openxmlformats.org/markup-compatibility/2006" xmlns:o="urn:schemas-microsoft-com:office:office" xmlns:r="http://schemas.openxmlformats.org/officeDocument/2006/relationships" xmlns:m="http://schemas.openxmlformats.org/officeDocument/2006/math" xmlns:v="urn:schemas-microsoft-com:vml" xmlns:wp14="http://schemas.microsoft.com/office/word/2010/wordprocessingDrawing" xmlns:wp="http://schemas.openxmlformats.org/drawingml/2006/wordprocessingDrawing" xmlns:w10="urn:schemas-microsoft-com:office:word" xmlns:w="http://schemas.openxmlformats.org/wordprocessingml/2006/main" xmlns:w14="http://schemas.microsoft.com/office/word/2010/wordml" xmlns:wpg="http://schemas.microsoft.com/office/word/2010/wordprocessingGroup" xmlns:wpi="http://schemas.microsoft.com/office/word/2010/wordprocessingInk" xmlns:wne="http://schemas.microsoft.com/office/word/2006/wordml" xmlns:wps="http://schemas.microsoft.com/office/word/2010/wordprocessingShape" xmlns:a="http://schemas.openxmlformats.org/drawingml/2006/main" xmlns:c="http://schemas.openxmlformats.org/drawingml/2006/chart" xmlns:pic="http://schemas.openxmlformats.org/drawingml/2006/picture" xmlns:a14="http://schemas.microsoft.com/office/drawing/2010/main" mc:Ignorable="w14 wp14">
   <w:body>
-    <w:p xmlns:wp14="http://schemas.microsoft.com/office/word/2010/wordml" wp14:textId="77777777">
+    <w:p xmlns:wp14="http://schemas.microsoft.com/office/word/2010/wordml" wp14:textId="77777777" wp14:noSpellErr="1">
       <w:pPr>
         <w:ind w:firstLine="0"/>
         <w:jc w:val="center"/>
@@ -10,8 +10,6 @@
           <w:rFonts w:cs="Arial"/>
           <w:b w:val="1"/>
           <w:bCs w:val="1"/>
-          <w:sz w:val="28"/>
-          <w:szCs w:val="28"/>
         </w:rPr>
       </w:pPr>
       <w:bookmarkStart w:name="_GoBack" w:id="0"/>
@@ -21,8 +19,6 @@
           <w:rFonts w:cs="Arial"/>
           <w:b w:val="1"/>
           <w:bCs w:val="1"/>
-          <w:sz w:val="28"/>
-          <w:szCs w:val="28"/>
         </w:rPr>
         <w:t>ESC</w:t>
       </w:r>
@@ -31,13 +27,11 @@
           <w:rFonts w:cs="Arial"/>
           <w:b w:val="1"/>
           <w:bCs w:val="1"/>
-          <w:sz w:val="28"/>
-          <w:szCs w:val="28"/>
         </w:rPr>
         <w:t>OLA TÉCNICA ESTADUAL PROFESSOR JOSÉ CARLOS SENO JÚNIOR</w:t>
       </w:r>
     </w:p>
-    <w:p xmlns:wp14="http://schemas.microsoft.com/office/word/2010/wordml" wp14:textId="3A63EC87">
+    <w:p xmlns:wp14="http://schemas.microsoft.com/office/word/2010/wordml" wp14:textId="0F8241E5">
       <w:pPr>
         <w:ind w:firstLine="0"/>
         <w:jc w:val="center"/>
@@ -45,8 +39,6 @@
           <w:rFonts w:cs="Arial"/>
           <w:b w:val="1"/>
           <w:bCs w:val="1"/>
-          <w:sz w:val="28"/>
-          <w:szCs w:val="28"/>
         </w:rPr>
       </w:pPr>
       <w:r>
@@ -54,8 +46,6 @@
           <w:rFonts w:cs="Arial"/>
           <w:b w:val="1"/>
           <w:bCs w:val="1"/>
-          <w:sz w:val="28"/>
-          <w:szCs w:val="28"/>
         </w:rPr>
         <w:t>CURSO TÉCNICO EM DESENVOLVIMENTO DE SISTEMAS</w:t>
       </w:r>
@@ -65,20 +55,27 @@
         <w:jc w:val="center"/>
         <w:rPr>
           <w:rFonts w:cs="Arial"/>
-          <w:sz w:val="28"/>
-          <w:szCs w:val="28"/>
-        </w:rPr>
-      </w:pPr>
-    </w:p>
-    <w:p xmlns:wp14="http://schemas.microsoft.com/office/word/2010/wordml" wp14:textId="05B99D45">
-      <w:pPr>
+          <w:szCs w:val="24"/>
+        </w:rPr>
+      </w:pPr>
+    </w:p>
+    <w:p xmlns:wp14="http://schemas.microsoft.com/office/word/2010/wordml" wp14:textId="77777777">
+      <w:pPr>
+        <w:jc w:val="center"/>
+        <w:rPr>
+          <w:rFonts w:cs="Arial"/>
+          <w:szCs w:val="24"/>
+        </w:rPr>
+      </w:pPr>
+    </w:p>
+    <w:p>
+      <w:pPr>
+        <w:ind w:firstLine="0"/>
         <w:jc w:val="center"/>
         <w:rPr>
           <w:rFonts w:cs="Arial"/>
           <w:b w:val="1"/>
           <w:bCs w:val="1"/>
-          <w:sz w:val="28"/>
-          <w:szCs w:val="28"/>
         </w:rPr>
       </w:pPr>
       <w:r>
@@ -86,31 +83,28 @@
           <w:rFonts w:cs="Arial"/>
           <w:b w:val="1"/>
           <w:bCs w:val="1"/>
-          <w:sz w:val="28"/>
-          <w:szCs w:val="28"/>
-        </w:rPr>
-        <w:t>INTEGRANTES DO GRUPO:</w:t>
+          <w:highlight w:val="yellow"/>
+        </w:rPr>
+        <w:t>NOMES DOS INTEGRANTES DO GRUPO:</w:t>
       </w:r>
     </w:p>
     <w:p>
       <w:pPr>
         <w:pStyle w:val="Normal"/>
+        <w:ind w:firstLine="0"/>
         <w:jc w:val="right"/>
         <w:rPr>
           <w:rFonts w:cs="Arial"/>
-          <w:b w:val="0"/>
-          <w:bCs w:val="0"/>
-          <w:sz w:val="26"/>
-          <w:szCs w:val="26"/>
-        </w:rPr>
-      </w:pPr>
-      <w:r>
-        <w:rPr>
-          <w:rFonts w:cs="Arial"/>
-          <w:b w:val="0"/>
-          <w:bCs w:val="0"/>
-          <w:sz w:val="26"/>
-          <w:szCs w:val="26"/>
+          <w:b w:val="1"/>
+          <w:bCs w:val="1"/>
+          <w:highlight w:val="yellow"/>
+        </w:rPr>
+      </w:pPr>
+      <w:r>
+        <w:rPr>
+          <w:rFonts w:cs="Arial"/>
+          <w:b w:val="1"/>
+          <w:bCs w:val="1"/>
         </w:rPr>
         <w:t>GABRIEL DE SOUZA SANTOS</w:t>
       </w:r>
@@ -118,22 +112,19 @@
     <w:p>
       <w:pPr>
         <w:pStyle w:val="Normal"/>
+        <w:ind w:firstLine="0"/>
         <w:jc w:val="right"/>
         <w:rPr>
           <w:rFonts w:cs="Arial"/>
-          <w:b w:val="0"/>
-          <w:bCs w:val="0"/>
-          <w:sz w:val="26"/>
-          <w:szCs w:val="26"/>
-        </w:rPr>
-      </w:pPr>
-      <w:r>
-        <w:rPr>
-          <w:rFonts w:cs="Arial"/>
-          <w:b w:val="0"/>
-          <w:bCs w:val="0"/>
-          <w:sz w:val="26"/>
-          <w:szCs w:val="26"/>
+          <w:b w:val="1"/>
+          <w:bCs w:val="1"/>
+        </w:rPr>
+      </w:pPr>
+      <w:r>
+        <w:rPr>
+          <w:rFonts w:cs="Arial"/>
+          <w:b w:val="1"/>
+          <w:bCs w:val="1"/>
         </w:rPr>
         <w:t>GUILHERME HENRIQUE DAROZ</w:t>
       </w:r>
@@ -141,22 +132,19 @@
     <w:p>
       <w:pPr>
         <w:pStyle w:val="Normal"/>
+        <w:ind w:firstLine="0"/>
         <w:jc w:val="right"/>
         <w:rPr>
           <w:rFonts w:cs="Arial"/>
-          <w:b w:val="0"/>
-          <w:bCs w:val="0"/>
-          <w:sz w:val="26"/>
-          <w:szCs w:val="26"/>
-        </w:rPr>
-      </w:pPr>
-      <w:r>
-        <w:rPr>
-          <w:rFonts w:cs="Arial"/>
-          <w:b w:val="0"/>
-          <w:bCs w:val="0"/>
-          <w:sz w:val="26"/>
-          <w:szCs w:val="26"/>
+          <w:b w:val="1"/>
+          <w:bCs w:val="1"/>
+        </w:rPr>
+      </w:pPr>
+      <w:r>
+        <w:rPr>
+          <w:rFonts w:cs="Arial"/>
+          <w:b w:val="1"/>
+          <w:bCs w:val="1"/>
         </w:rPr>
         <w:t>LUIS ARTUR FAUSTINONI RIBEIRO</w:t>
       </w:r>
@@ -164,22 +152,19 @@
     <w:p>
       <w:pPr>
         <w:pStyle w:val="Normal"/>
+        <w:ind w:firstLine="0"/>
         <w:jc w:val="right"/>
         <w:rPr>
           <w:rFonts w:cs="Arial"/>
-          <w:b w:val="0"/>
-          <w:bCs w:val="0"/>
-          <w:sz w:val="26"/>
-          <w:szCs w:val="26"/>
-        </w:rPr>
-      </w:pPr>
-      <w:r>
-        <w:rPr>
-          <w:rFonts w:cs="Arial"/>
-          <w:b w:val="0"/>
-          <w:bCs w:val="0"/>
-          <w:sz w:val="26"/>
-          <w:szCs w:val="26"/>
+          <w:b w:val="1"/>
+          <w:bCs w:val="1"/>
+        </w:rPr>
+      </w:pPr>
+      <w:r>
+        <w:rPr>
+          <w:rFonts w:cs="Arial"/>
+          <w:b w:val="1"/>
+          <w:bCs w:val="1"/>
         </w:rPr>
         <w:t>PEDRO LUCAS APARECIDO SILVA</w:t>
       </w:r>
@@ -187,27 +172,24 @@
     <w:p>
       <w:pPr>
         <w:pStyle w:val="Normal"/>
+        <w:ind w:firstLine="0"/>
         <w:jc w:val="right"/>
         <w:rPr>
           <w:rFonts w:cs="Arial"/>
-          <w:b w:val="0"/>
-          <w:bCs w:val="0"/>
-          <w:sz w:val="26"/>
-          <w:szCs w:val="26"/>
-        </w:rPr>
-      </w:pPr>
-      <w:r>
-        <w:rPr>
-          <w:rFonts w:cs="Arial"/>
-          <w:b w:val="0"/>
-          <w:bCs w:val="0"/>
-          <w:sz w:val="26"/>
-          <w:szCs w:val="26"/>
+          <w:b w:val="1"/>
+          <w:bCs w:val="1"/>
+        </w:rPr>
+      </w:pPr>
+      <w:r>
+        <w:rPr>
+          <w:rFonts w:cs="Arial"/>
+          <w:b w:val="1"/>
+          <w:bCs w:val="1"/>
         </w:rPr>
         <w:t>RAFAEL NEVES NASCIMENTO</w:t>
       </w:r>
     </w:p>
-    <w:p xmlns:wp14="http://schemas.microsoft.com/office/word/2010/wordml" wp14:textId="560DF1EA">
+    <w:p xmlns:wp14="http://schemas.microsoft.com/office/word/2010/wordml" wp14:noSpellErr="1" wp14:textId="04B7D1F4">
       <w:pPr>
         <w:pStyle w:val="Normal"/>
         <w:ind w:firstLine="0"/>
@@ -227,24 +209,15 @@
         </w:rPr>
       </w:pPr>
     </w:p>
-    <w:p xmlns:wp14="http://schemas.microsoft.com/office/word/2010/wordml" wp14:textId="0AE62F5C">
+    <w:p xmlns:wp14="http://schemas.microsoft.com/office/word/2010/wordml" wp14:textId="77777777">
       <w:pPr>
         <w:ind w:firstLine="0"/>
         <w:jc w:val="center"/>
         <w:rPr>
           <w:rFonts w:cs="Arial"/>
-          <w:b w:val="1"/>
-          <w:bCs w:val="1"/>
-        </w:rPr>
-      </w:pPr>
-      <w:r>
-        <w:rPr>
-          <w:rFonts w:cs="Arial"/>
-          <w:b w:val="1"/>
-          <w:bCs w:val="1"/>
-        </w:rPr>
-        <w:t xml:space="preserve">ESTUDO DA QUANTIDADE DE LIXO RESIDUAL COLETADO NOS ANOS DE 2010 e 2019 </w:t>
-      </w:r>
+          <w:szCs w:val="24"/>
+        </w:rPr>
+      </w:pPr>
     </w:p>
     <w:p xmlns:wp14="http://schemas.microsoft.com/office/word/2010/wordml" wp14:textId="77777777">
       <w:pPr>
@@ -252,58 +225,36 @@
         <w:jc w:val="center"/>
         <w:rPr>
           <w:rFonts w:cs="Arial"/>
-          <w:szCs w:val="24"/>
-        </w:rPr>
-      </w:pPr>
-    </w:p>
-    <w:p xmlns:wp14="http://schemas.microsoft.com/office/word/2010/wordml" wp14:textId="77777777">
-      <w:pPr>
-        <w:ind w:firstLine="0"/>
-        <w:jc w:val="center"/>
-        <w:rPr>
-          <w:rFonts w:cs="Arial"/>
-          <w:szCs w:val="24"/>
-        </w:rPr>
-      </w:pPr>
-    </w:p>
-    <w:p xmlns:wp14="http://schemas.microsoft.com/office/word/2010/wordml" wp14:textId="77777777">
-      <w:pPr>
-        <w:ind w:firstLine="0"/>
-        <w:jc w:val="center"/>
-        <w:rPr>
-          <w:rFonts w:cs="Arial"/>
-          <w:szCs w:val="24"/>
-        </w:rPr>
-      </w:pPr>
-    </w:p>
-    <w:p xmlns:wp14="http://schemas.microsoft.com/office/word/2010/wordml" wp14:textId="77777777">
-      <w:pPr>
-        <w:ind w:firstLine="0"/>
-        <w:jc w:val="center"/>
-        <w:rPr>
-          <w:rFonts w:cs="Arial"/>
-          <w:szCs w:val="24"/>
-        </w:rPr>
-      </w:pPr>
-    </w:p>
-    <w:p xmlns:wp14="http://schemas.microsoft.com/office/word/2010/wordml" wp14:textId="77777777">
-      <w:pPr>
-        <w:ind w:firstLine="0"/>
-        <w:jc w:val="center"/>
-        <w:rPr>
-          <w:rFonts w:cs="Arial"/>
-          <w:szCs w:val="24"/>
-        </w:rPr>
-      </w:pPr>
-      <w:r>
-        <w:rPr>
-          <w:rFonts w:cs="Arial"/>
-          <w:szCs w:val="24"/>
-        </w:rPr>
-        <w:t>TRABALHO DE ESTUDOS AVANÇADOS EM MATEMÁTICA E SUAS TECNOLOGIAS</w:t>
-      </w:r>
-    </w:p>
-    <w:p xmlns:wp14="http://schemas.microsoft.com/office/word/2010/wordml" wp14:textId="62178685">
+          <w:b/>
+          <w:szCs w:val="24"/>
+        </w:rPr>
+      </w:pPr>
+      <w:r>
+        <w:rPr>
+          <w:rFonts w:cs="Arial"/>
+          <w:b/>
+          <w:szCs w:val="24"/>
+        </w:rPr>
+        <w:t>ESTUDO DA QUANTIDADE DE LIXO RE</w:t>
+      </w:r>
+      <w:r>
+        <w:rPr>
+          <w:rFonts w:cs="Arial"/>
+          <w:b/>
+          <w:szCs w:val="24"/>
+        </w:rPr>
+        <w:t>SIDUAL COLETADO NOS ANOS DE 2010 E 2019</w:t>
+      </w:r>
+      <w:r>
+        <w:rPr>
+          <w:rFonts w:cs="Arial"/>
+          <w:b/>
+          <w:szCs w:val="24"/>
+        </w:rPr>
+        <w:t xml:space="preserve"> </w:t>
+      </w:r>
+    </w:p>
+    <w:p xmlns:wp14="http://schemas.microsoft.com/office/word/2010/wordml" wp14:noSpellErr="1" wp14:textId="3BCD09CD">
       <w:pPr>
         <w:pStyle w:val="Normal"/>
         <w:ind w:firstLine="0"/>
@@ -312,26 +263,83 @@
           <w:rFonts w:cs="Arial"/>
         </w:rPr>
       </w:pPr>
-      <w:r>
-        <w:rPr>
-          <w:rFonts w:cs="Arial"/>
-        </w:rPr>
-        <w:t>OLÍMPIA</w:t>
-      </w:r>
-    </w:p>
-    <w:p xmlns:wp14="http://schemas.microsoft.com/office/word/2010/wordml" wp14:textId="77777777">
-      <w:pPr>
+    </w:p>
+    <w:p xmlns:wp14="http://schemas.microsoft.com/office/word/2010/wordml" wp14:noSpellErr="1" wp14:textId="4DE28B77">
+      <w:pPr>
+        <w:pStyle w:val="Normal"/>
         <w:ind w:firstLine="0"/>
         <w:jc w:val="center"/>
         <w:rPr>
           <w:rFonts w:cs="Arial"/>
-          <w:szCs w:val="24"/>
-        </w:rPr>
-      </w:pPr>
-      <w:r>
-        <w:rPr>
-          <w:rFonts w:cs="Arial"/>
-          <w:szCs w:val="24"/>
+        </w:rPr>
+      </w:pPr>
+    </w:p>
+    <w:p xmlns:wp14="http://schemas.microsoft.com/office/word/2010/wordml" wp14:textId="77777777" wp14:noSpellErr="1">
+      <w:pPr>
+        <w:ind w:firstLine="0"/>
+        <w:jc w:val="center"/>
+        <w:rPr>
+          <w:rFonts w:cs="Arial"/>
+          <w:b w:val="1"/>
+          <w:bCs w:val="1"/>
+        </w:rPr>
+      </w:pPr>
+      <w:r>
+        <w:rPr>
+          <w:rFonts w:cs="Arial"/>
+          <w:b w:val="1"/>
+          <w:bCs w:val="1"/>
+        </w:rPr>
+        <w:t>TRABALHO DE ESTUDOS AVANÇADOS EM MATEMÁTICA E SUAS TECNOLOGIAS</w:t>
+      </w:r>
+    </w:p>
+    <w:p>
+      <w:pPr>
+        <w:pStyle w:val="Normal"/>
+        <w:ind w:firstLine="0"/>
+        <w:jc w:val="center"/>
+        <w:rPr>
+          <w:rFonts w:cs="Arial"/>
+          <w:b w:val="1"/>
+          <w:bCs w:val="1"/>
+        </w:rPr>
+      </w:pPr>
+    </w:p>
+    <w:p xmlns:wp14="http://schemas.microsoft.com/office/word/2010/wordml" wp14:textId="7BF93C97">
+      <w:pPr>
+        <w:pStyle w:val="Normal"/>
+        <w:ind w:firstLine="0"/>
+        <w:jc w:val="center"/>
+        <w:rPr>
+          <w:rFonts w:cs="Arial"/>
+          <w:b w:val="1"/>
+          <w:bCs w:val="1"/>
+        </w:rPr>
+      </w:pPr>
+      <w:r>
+        <w:rPr>
+          <w:rFonts w:cs="Arial"/>
+          <w:b w:val="1"/>
+          <w:bCs w:val="1"/>
+        </w:rPr>
+        <w:t>OLÍMPIA</w:t>
+      </w:r>
+    </w:p>
+    <w:p xmlns:wp14="http://schemas.microsoft.com/office/word/2010/wordml" wp14:textId="77777777" wp14:noSpellErr="1">
+      <w:pPr>
+        <w:ind w:firstLine="0"/>
+        <w:jc w:val="center"/>
+        <w:rPr>
+          <w:rFonts w:cs="Arial"/>
+          <w:b w:val="1"/>
+          <w:bCs w:val="1"/>
+        </w:rPr>
+      </w:pPr>
+      <w:r>
+        <w:rPr>
+          <w:rFonts w:cs="Arial"/>
+          <w:b w:val="1"/>
+          <w:bCs w:val="1"/>
         </w:rPr>
         <w:t>2022</w:t>
       </w:r>
@@ -516,7 +524,7 @@
                 <w:sz w:val="22"/>
                 <w:lang w:eastAsia="pt-BR"/>
               </w:rPr>
-              <w:t xml:space="preserve"> </w:t>
+              <w:tab/>
             </w:r>
             <w:r>
               <w:rPr>
@@ -1017,7 +1025,7 @@
                 <w:noProof/>
                 <w:webHidden/>
               </w:rPr>
-              <w:t>6</w:t>
+              <w:t>8</w:t>
             </w:r>
             <w:r>
               <w:rPr>
@@ -1097,7 +1105,7 @@
                 <w:noProof/>
                 <w:webHidden/>
               </w:rPr>
-              <w:t>7</w:t>
+              <w:t>9</w:t>
             </w:r>
             <w:r>
               <w:rPr>
@@ -1251,17 +1259,117 @@
       <w:bookmarkEnd w:id="2"/>
     </w:p>
     <w:p xmlns:wp14="http://schemas.microsoft.com/office/word/2010/wordml" wp14:textId="77777777"/>
-    <w:p xmlns:wp14="http://schemas.microsoft.com/office/word/2010/wordml" wp14:textId="17CEE2B9">
-      <w:pPr>
-        <w:rPr>
-          <w:rFonts w:cs="Arial"/>
-        </w:rPr>
-      </w:pPr>
-      <w:r>
-        <w:rPr>
-          <w:rFonts w:cs="Arial"/>
-        </w:rPr>
-        <w:t>Estudar os valores de frequência absoluta, calcular os valores de frequência relativa e seu percentual e comparar os dados, utilizando tabelas e gráficos, das coletas de resíduos sólidos urbanos (RSU) gerados nos anos de 2010 e 2019 pela Associação Brasileira de Empresas de Limpeza Públicas e Resíduos Especiais (ABRELPE).</w:t>
+    <w:p xmlns:wp14="http://schemas.microsoft.com/office/word/2010/wordml" wp14:textId="77777777">
+      <w:pPr>
+        <w:rPr>
+          <w:rFonts w:cs="Arial"/>
+          <w:szCs w:val="24"/>
+        </w:rPr>
+      </w:pPr>
+      <w:r>
+        <w:rPr>
+          <w:rFonts w:cs="Arial"/>
+          <w:szCs w:val="24"/>
+        </w:rPr>
+        <w:t>Estudar</w:t>
+      </w:r>
+      <w:r>
+        <w:rPr>
+          <w:rFonts w:cs="Arial"/>
+          <w:szCs w:val="24"/>
+        </w:rPr>
+        <w:t xml:space="preserve"> os valores de frequência absoluta</w:t>
+      </w:r>
+      <w:r>
+        <w:rPr>
+          <w:rFonts w:cs="Arial"/>
+          <w:szCs w:val="24"/>
+        </w:rPr>
+        <w:t>, calcular</w:t>
+      </w:r>
+      <w:r>
+        <w:rPr>
+          <w:rFonts w:cs="Arial"/>
+          <w:szCs w:val="24"/>
+        </w:rPr>
+        <w:t xml:space="preserve"> os valores de frequência relativa e seu percentual e</w:t>
+      </w:r>
+      <w:r>
+        <w:rPr>
+          <w:rFonts w:cs="Arial"/>
+          <w:szCs w:val="24"/>
+        </w:rPr>
+        <w:t xml:space="preserve"> </w:t>
+      </w:r>
+      <w:r>
+        <w:rPr>
+          <w:rFonts w:cs="Arial"/>
+          <w:szCs w:val="24"/>
+        </w:rPr>
+        <w:t xml:space="preserve">comparar </w:t>
+      </w:r>
+      <w:r>
+        <w:rPr>
+          <w:rFonts w:cs="Arial"/>
+          <w:szCs w:val="24"/>
+        </w:rPr>
+        <w:t>os dados</w:t>
+      </w:r>
+      <w:r>
+        <w:rPr>
+          <w:rFonts w:cs="Arial"/>
+          <w:szCs w:val="24"/>
+        </w:rPr>
+        <w:t xml:space="preserve">, utilizando tabelas e gráficos, das </w:t>
+      </w:r>
+      <w:r>
+        <w:rPr>
+          <w:rFonts w:cs="Arial"/>
+          <w:szCs w:val="24"/>
+        </w:rPr>
+        <w:t xml:space="preserve">coletas </w:t>
+      </w:r>
+      <w:r>
+        <w:rPr>
+          <w:rFonts w:cs="Arial"/>
+          <w:szCs w:val="24"/>
+        </w:rPr>
+        <w:t>de resíduos sólidos urbanos (RSU)</w:t>
+      </w:r>
+      <w:r>
+        <w:rPr>
+          <w:rFonts w:cs="Arial"/>
+          <w:szCs w:val="24"/>
+        </w:rPr>
+        <w:t xml:space="preserve"> gerados</w:t>
+      </w:r>
+      <w:r>
+        <w:rPr>
+          <w:rFonts w:cs="Arial"/>
+          <w:szCs w:val="24"/>
+        </w:rPr>
+        <w:t xml:space="preserve"> </w:t>
+      </w:r>
+      <w:r>
+        <w:rPr>
+          <w:rFonts w:cs="Arial"/>
+          <w:szCs w:val="24"/>
+        </w:rPr>
+        <w:t>nos anos de 2010 e 2019 pela</w:t>
+      </w:r>
+      <w:r>
+        <w:rPr>
+          <w:rFonts w:cs="Arial"/>
+          <w:szCs w:val="24"/>
+        </w:rPr>
+        <w:t xml:space="preserve"> Associação Brasileira de Empresas de Limpeza Públicas e Resíduos Especiais (ABRELPE)</w:t>
+      </w:r>
+      <w:r>
+        <w:rPr>
+          <w:rFonts w:cs="Arial"/>
+          <w:szCs w:val="24"/>
+        </w:rPr>
+        <w:t>.</w:t>
       </w:r>
     </w:p>
     <w:p xmlns:wp14="http://schemas.microsoft.com/office/word/2010/wordml" wp14:textId="77777777">
@@ -1600,28 +1708,62 @@
         <w:t>1,4% em relação a 2017.</w:t>
       </w:r>
     </w:p>
-    <w:p xmlns:wp14="http://schemas.microsoft.com/office/word/2010/wordml" wp14:textId="1F477A57">
+    <w:p xmlns:wp14="http://schemas.microsoft.com/office/word/2010/wordml" wp14:textId="77777777">
       <w:pPr>
         <w:ind w:firstLine="403"/>
         <w:rPr>
           <w:rFonts w:cs="Arial"/>
-        </w:rPr>
-      </w:pPr>
-      <w:r>
-        <w:rPr>
-          <w:rFonts w:cs="Arial"/>
-        </w:rPr>
-        <w:t xml:space="preserve">Entre 2017 e 2018, a geração de RSU no Brasil aumentou quase 1% e chegou a 216.629 toneladas diárias. Como a população também cresceu no período (0,40%), a geração per capita teve elevação um pouco menor (0,39%). Isso significa que, em média, cada brasileiro </w:t>
-      </w:r>
-      <w:r>
-        <w:rPr>
-          <w:rFonts w:cs="Arial"/>
-        </w:rPr>
-        <w:t>gerou pouco</w:t>
-      </w:r>
-      <w:r>
-        <w:rPr>
-          <w:rFonts w:cs="Arial"/>
+          <w:szCs w:val="24"/>
+        </w:rPr>
+      </w:pPr>
+      <w:r>
+        <w:rPr>
+          <w:rFonts w:cs="Arial"/>
+          <w:szCs w:val="24"/>
+        </w:rPr>
+        <w:t xml:space="preserve">Entre 2017 e 2018, a geração de RSU no Brasil aumentou quase 1% e </w:t>
+      </w:r>
+      <w:r>
+        <w:rPr>
+          <w:rFonts w:cs="Arial"/>
+          <w:szCs w:val="24"/>
+        </w:rPr>
+        <w:t>chegou a 216.629 tone</w:t>
+      </w:r>
+      <w:r>
+        <w:rPr>
+          <w:rFonts w:cs="Arial"/>
+          <w:szCs w:val="24"/>
+        </w:rPr>
+        <w:t>ladas diárias. Como a população também cresceu no período (0,40%), a geração per capita</w:t>
+      </w:r>
+      <w:r>
+        <w:rPr>
+          <w:rFonts w:cs="Arial"/>
+          <w:szCs w:val="24"/>
+        </w:rPr>
+        <w:t xml:space="preserve"> </w:t>
+      </w:r>
+      <w:r>
+        <w:rPr>
+          <w:rFonts w:cs="Arial"/>
+          <w:szCs w:val="24"/>
+        </w:rPr>
+        <w:t xml:space="preserve">teve elevação um pouco menor (0,39%). Isso significa que, em média, cada brasileiro </w:t>
+      </w:r>
+      <w:proofErr w:type="spellStart"/>
+      <w:r>
+        <w:rPr>
+          <w:rFonts w:cs="Arial"/>
+          <w:szCs w:val="24"/>
+        </w:rPr>
+        <w:t>geroupouco</w:t>
+      </w:r>
+      <w:proofErr w:type="spellEnd"/>
+      <w:r>
+        <w:rPr>
+          <w:rFonts w:cs="Arial"/>
+          <w:szCs w:val="24"/>
         </w:rPr>
         <w:t xml:space="preserve"> mais de 1 quilo de resíduo por dia.</w:t>
       </w:r>
@@ -1783,7 +1925,7 @@
       <w:bookmarkEnd w:id="6"/>
     </w:p>
     <w:p xmlns:wp14="http://schemas.microsoft.com/office/word/2010/wordml" wp14:textId="77777777"/>
-    <w:p xmlns:wp14="http://schemas.microsoft.com/office/word/2010/wordml" wp14:textId="77777777">
+    <w:p xmlns:wp14="http://schemas.microsoft.com/office/word/2010/wordml" wp14:textId="77777777" wp14:noSpellErr="1">
       <w:pPr>
         <w:rPr>
           <w:shd w:val="clear" w:color="auto" w:fill="FFFFFF"/>
@@ -2349,34 +2491,40 @@
         </w:rPr>
       </w:pPr>
     </w:p>
-    <w:p xmlns:wp14="http://schemas.microsoft.com/office/word/2010/wordml" wp14:textId="26CA0292">
-      <w:pPr>
-        <w:rPr>
-          <w:rFonts w:cs="Arial"/>
-        </w:rPr>
-      </w:pPr>
-      <w:r>
-        <w:rPr/>
-        <w:t xml:space="preserve">Nos anos de 2010 e 2019, a geração de RSU no Brasil registrou considerável incremento, passando de 79 </w:t>
-      </w:r>
-      <w:r>
-        <w:rPr>
-          <w:rFonts w:cs="Arial"/>
-        </w:rPr>
-        <w:t>milhões para 82,5 milhões de tonelada por ano.</w:t>
-      </w:r>
-    </w:p>
-    <w:p xmlns:wp14="http://schemas.microsoft.com/office/word/2010/wordml" wp14:textId="1A4B7929">
-      <w:pPr>
-        <w:rPr>
-          <w:rFonts w:cs="Arial"/>
-        </w:rPr>
-      </w:pPr>
-      <w:r>
-        <w:rPr>
-          <w:rFonts w:cs="Arial"/>
-        </w:rPr>
-        <w:t xml:space="preserve">Esse montante gerado de toneladas total por ano (T/Ano), dos referidos anos de 2010 e 2019, fora mensurado separadamente para as respectivas regiões do país: Norte, Nordeste, Centro-Oeste, Sudeste e Sul. Com isso, montou-se a Tabela 1 na qual apresenta os valores medidos da quantidade de lixo residual sólido urbano (RSU) para cada uma das regiões. </w:t>
+    <w:p>
+      <w:pPr>
+        <w:pStyle w:val="Normal"/>
+        <w:rPr>
+          <w:rFonts w:cs="Arial"/>
+        </w:rPr>
+      </w:pPr>
+      <w:r>
+        <w:rPr>
+          <w:rFonts w:cs="Arial"/>
+        </w:rPr>
+        <w:t>Analisando os anos de 2010 e 2019, é notável o forte crescimento da geração de resíduos sólidos urbanos entre este intervalo de tempo. O ano de 2019 registrou aproximadamente 79 milhões de toneladas de RSU produzidas, 12 milhões a mais do que o ano de 2010.</w:t>
+      </w:r>
+    </w:p>
+    <w:p>
+      <w:pPr>
+        <w:pStyle w:val="Normal"/>
+      </w:pPr>
+      <w:r>
+        <w:rPr>
+          <w:rFonts w:cs="Arial"/>
+        </w:rPr>
+        <w:t xml:space="preserve"> </w:t>
+      </w:r>
+    </w:p>
+    <w:p>
+      <w:pPr>
+        <w:pStyle w:val="Normal"/>
+      </w:pPr>
+      <w:r>
+        <w:rPr>
+          <w:rFonts w:cs="Arial"/>
+        </w:rPr>
+        <w:t>Separando pelas regiões do Brasil, foi montado uma tabela (Tabela 1) baseada no panorama de 2020 da ABRELPE a respeito da geração de RSU. Esta tabela mostra a geração de RSU total por cada região do Brasil em 2010 e 2019.</w:t>
       </w:r>
     </w:p>
     <w:p xmlns:wp14="http://schemas.microsoft.com/office/word/2010/wordml" wp14:textId="77777777">
@@ -2399,14 +2547,13 @@
       <w:tblPr>
         <w:tblStyle w:val="TableGrid"/>
         <w:tblW w:w="0" w:type="auto"/>
-        <w:jc w:val="left"/>
         <w:tblLayout w:type="fixed"/>
         <w:tblLook w:val="06A0" w:firstRow="1" w:lastRow="0" w:firstColumn="1" w:lastColumn="0" w:noHBand="1" w:noVBand="1"/>
       </w:tblPr>
       <w:tblGrid>
         <w:gridCol w:w="2830"/>
         <w:gridCol w:w="2830"/>
-        <w:gridCol w:w="2962"/>
+        <w:gridCol w:w="2830"/>
       </w:tblGrid>
       <w:tr>
         <w:trPr>
@@ -2414,7 +2561,7 @@
         </w:trPr>
         <w:tc>
           <w:tcPr>
-            <w:tcW w:w="8622" w:type="dxa"/>
+            <w:tcW w:w="8490" w:type="dxa"/>
             <w:gridSpan w:val="3"/>
             <w:tcBorders>
               <w:top w:val="single" w:sz="4"/>
@@ -2491,7 +2638,7 @@
         </w:tc>
         <w:tc>
           <w:tcPr>
-            <w:tcW w:w="5792" w:type="dxa"/>
+            <w:tcW w:w="5660" w:type="dxa"/>
             <w:gridSpan w:val="2"/>
             <w:tcBorders>
               <w:top w:val="single" w:sz="4"/>
@@ -2528,7 +2675,7 @@
       </w:tr>
       <w:tr>
         <w:trPr>
-          <w:trHeight w:val="615"/>
+          <w:trHeight w:val="300"/>
         </w:trPr>
         <w:tc>
           <w:tcPr>
@@ -2582,7 +2729,7 @@
         </w:tc>
         <w:tc>
           <w:tcPr>
-            <w:tcW w:w="2962" w:type="dxa"/>
+            <w:tcW w:w="2830" w:type="dxa"/>
             <w:tcBorders>
               <w:top w:val="single" w:sz="4"/>
               <w:left w:val="single" w:sz="4"/>
@@ -2687,7 +2834,7 @@
         </w:tc>
         <w:tc>
           <w:tcPr>
-            <w:tcW w:w="2962" w:type="dxa"/>
+            <w:tcW w:w="2830" w:type="dxa"/>
             <w:tcBorders>
               <w:top w:val="single" w:sz="4"/>
               <w:left w:val="single" w:sz="4"/>
@@ -2791,7 +2938,7 @@
         </w:tc>
         <w:tc>
           <w:tcPr>
-            <w:tcW w:w="2962" w:type="dxa"/>
+            <w:tcW w:w="2830" w:type="dxa"/>
             <w:tcBorders>
               <w:top w:val="single" w:sz="4"/>
               <w:left w:val="single" w:sz="4"/>
@@ -2895,7 +3042,7 @@
         </w:tc>
         <w:tc>
           <w:tcPr>
-            <w:tcW w:w="2962" w:type="dxa"/>
+            <w:tcW w:w="2830" w:type="dxa"/>
             <w:tcBorders>
               <w:top w:val="single" w:sz="4"/>
               <w:left w:val="single" w:sz="4"/>
@@ -2999,7 +3146,7 @@
         </w:tc>
         <w:tc>
           <w:tcPr>
-            <w:tcW w:w="2962" w:type="dxa"/>
+            <w:tcW w:w="2830" w:type="dxa"/>
             <w:tcBorders>
               <w:top w:val="single" w:sz="4"/>
               <w:left w:val="single" w:sz="4"/>
@@ -3103,7 +3250,7 @@
         </w:tc>
         <w:tc>
           <w:tcPr>
-            <w:tcW w:w="2962" w:type="dxa"/>
+            <w:tcW w:w="2830" w:type="dxa"/>
             <w:tcBorders>
               <w:top w:val="single" w:sz="4"/>
               <w:left w:val="single" w:sz="4"/>
@@ -3138,7 +3285,7 @@
       </w:tr>
       <w:tr>
         <w:trPr>
-          <w:trHeight w:val="615"/>
+          <w:trHeight w:val="300"/>
         </w:trPr>
         <w:tc>
           <w:tcPr>
@@ -3207,7 +3354,7 @@
         </w:tc>
         <w:tc>
           <w:tcPr>
-            <w:tcW w:w="2962" w:type="dxa"/>
+            <w:tcW w:w="2830" w:type="dxa"/>
             <w:tcBorders>
               <w:top w:val="single" w:sz="4"/>
               <w:left w:val="single" w:sz="4"/>
@@ -3251,29 +3398,34 @@
         </w:rPr>
       </w:pPr>
     </w:p>
-    <w:p xmlns:wp14="http://schemas.microsoft.com/office/word/2010/wordml" wp14:textId="77777777">
+    <w:p xmlns:wp14="http://schemas.microsoft.com/office/word/2010/wordml" wp14:textId="7B625C10">
       <w:pPr>
         <w:ind w:firstLine="0"/>
         <w:jc w:val="center"/>
         <w:rPr>
           <w:rFonts w:cs="Arial"/>
-          <w:szCs w:val="24"/>
-        </w:rPr>
-      </w:pPr>
-      <w:r>
-        <w:rPr>
-          <w:rFonts w:cs="Arial"/>
-          <w:szCs w:val="24"/>
-        </w:rPr>
-        <w:t>Fonte: Autor.</w:t>
-      </w:r>
-    </w:p>
-    <w:p xmlns:wp14="http://schemas.microsoft.com/office/word/2010/wordml" wp14:textId="77777777">
-      <w:r>
-        <w:t xml:space="preserve">Com base nos valores da frequência absoluta da Tabela 1, foi calculado os valores da frequência relativa, para cada uma das </w:t>
-      </w:r>
-      <w:r>
-        <w:t xml:space="preserve">regiões, utilizando a equação 1. A Tabela 2 apresenta os valores encontrados para os cálculos realizados. </w:t>
+        </w:rPr>
+      </w:pPr>
+      <w:r>
+        <w:rPr>
+          <w:rFonts w:cs="Arial"/>
+        </w:rPr>
+        <w:t xml:space="preserve">Fonte: Panorama ABRELPE 2020 V5. Requerimento de Download disponível em: </w:t>
+      </w:r>
+      <w:hyperlink r:id="Rbccd5f682ee84fe5">
+        <w:r>
+          <w:rPr>
+            <w:rStyle w:val="Hyperlink"/>
+            <w:rFonts w:cs="Arial"/>
+          </w:rPr>
+          <w:t>https://abrelpe.org.br/panorama-2020/</w:t>
+        </w:r>
+      </w:hyperlink>
+    </w:p>
+    <w:p xmlns:wp14="http://schemas.microsoft.com/office/word/2010/wordml" wp14:textId="366EEBA2">
+      <w:r>
+        <w:rPr/>
+        <w:t xml:space="preserve">Com base nos valores da frequência absoluta da Tabela 1, foi calculado os valores da frequência relativa, para cada uma das regiões, utilizando a equação 1 (Fr = Fa/FaT). A Tabela 2 apresenta os valores encontrados para os cálculos realizados. </w:t>
       </w:r>
     </w:p>
     <w:p xmlns:wp14="http://schemas.microsoft.com/office/word/2010/wordml" wp14:textId="77777777">
@@ -3282,50 +3434,1802 @@
         <w:jc w:val="center"/>
       </w:pPr>
       <w:r>
+        <w:rPr/>
         <w:t>Tabela 2: Frequência Relativa</w:t>
       </w:r>
     </w:p>
-    <w:p xmlns:wp14="http://schemas.microsoft.com/office/word/2010/wordml" wp14:textId="77777777">
+    <w:tbl>
+      <w:tblPr>
+        <w:tblStyle w:val="TableGrid"/>
+        <w:tblW w:w="0" w:type="auto"/>
+        <w:tblLayout w:type="fixed"/>
+        <w:tblLook w:val="06A0" w:firstRow="1" w:lastRow="0" w:firstColumn="1" w:lastColumn="0" w:noHBand="1" w:noVBand="1"/>
+      </w:tblPr>
+      <w:tblGrid>
+        <w:gridCol w:w="2830"/>
+        <w:gridCol w:w="2830"/>
+        <w:gridCol w:w="2830"/>
+      </w:tblGrid>
+      <w:tr>
+        <w:trPr>
+          <w:trHeight w:val="300"/>
+        </w:trPr>
+        <w:tc>
+          <w:tcPr>
+            <w:tcW w:w="8490" w:type="dxa"/>
+            <w:gridSpan w:val="3"/>
+            <w:tcBorders>
+              <w:top w:val="single" w:sz="4"/>
+              <w:left w:val="single" w:sz="4"/>
+              <w:bottom w:val="single" w:sz="4"/>
+              <w:right w:val="nil"/>
+            </w:tcBorders>
+            <w:shd w:val="clear" w:color="auto" w:fill="9BC2E6"/>
+            <w:tcMar/>
+            <w:vAlign w:val="bottom"/>
+          </w:tcPr>
+          <w:p>
+            <w:pPr>
+              <w:jc w:val="center"/>
+            </w:pPr>
+            <w:r>
+              <w:rPr>
+                <w:rFonts w:ascii="Calibri" w:hAnsi="Calibri" w:eastAsia="Calibri" w:cs="Calibri"/>
+                <w:b w:val="0"/>
+                <w:bCs w:val="0"/>
+                <w:i w:val="0"/>
+                <w:iCs w:val="0"/>
+                <w:strike w:val="0"/>
+                <w:dstrike w:val="0"/>
+                <w:color w:val="000000" w:themeColor="text1" w:themeTint="FF" w:themeShade="FF"/>
+                <w:sz w:val="22"/>
+                <w:szCs w:val="22"/>
+                <w:u w:val="none"/>
+              </w:rPr>
+              <w:t>Geração Relativa Total (T/Ano)</w:t>
+            </w:r>
+          </w:p>
+        </w:tc>
+      </w:tr>
+      <w:tr>
+        <w:trPr>
+          <w:trHeight w:val="600"/>
+        </w:trPr>
+        <w:tc>
+          <w:tcPr>
+            <w:tcW w:w="2830" w:type="dxa"/>
+            <w:vMerge w:val="restart"/>
+            <w:tcBorders>
+              <w:top w:val="single" w:sz="4"/>
+              <w:left w:val="single" w:sz="4"/>
+              <w:bottom w:val="nil" w:sz="4"/>
+              <w:right w:val="single" w:sz="4"/>
+            </w:tcBorders>
+            <w:shd w:val="clear" w:color="auto" w:fill="FFFF00"/>
+            <w:tcMar/>
+            <w:vAlign w:val="center"/>
+          </w:tcPr>
+          <w:p>
+            <w:pPr>
+              <w:jc w:val="center"/>
+            </w:pPr>
+            <w:r>
+              <w:rPr>
+                <w:rFonts w:ascii="Calibri" w:hAnsi="Calibri" w:eastAsia="Calibri" w:cs="Calibri"/>
+                <w:b w:val="0"/>
+                <w:bCs w:val="0"/>
+                <w:i w:val="0"/>
+                <w:iCs w:val="0"/>
+                <w:strike w:val="0"/>
+                <w:dstrike w:val="0"/>
+                <w:color w:val="000000" w:themeColor="text1" w:themeTint="FF" w:themeShade="FF"/>
+                <w:sz w:val="22"/>
+                <w:szCs w:val="22"/>
+                <w:u w:val="none"/>
+              </w:rPr>
+              <w:t xml:space="preserve">Regiões </w:t>
+            </w:r>
+          </w:p>
+        </w:tc>
+        <w:tc>
+          <w:tcPr>
+            <w:tcW w:w="5660" w:type="dxa"/>
+            <w:gridSpan w:val="2"/>
+            <w:tcBorders>
+              <w:top w:val="single" w:sz="4"/>
+              <w:left w:val="single" w:sz="4"/>
+              <w:bottom w:val="single" w:sz="4"/>
+              <w:right w:val="nil"/>
+            </w:tcBorders>
+            <w:shd w:val="clear" w:color="auto" w:fill="92D050"/>
+            <w:tcMar/>
+            <w:vAlign w:val="bottom"/>
+          </w:tcPr>
+          <w:p>
+            <w:pPr>
+              <w:jc w:val="center"/>
+            </w:pPr>
+            <w:r>
+              <w:rPr>
+                <w:rFonts w:ascii="Calibri" w:hAnsi="Calibri" w:eastAsia="Calibri" w:cs="Calibri"/>
+                <w:b w:val="0"/>
+                <w:bCs w:val="0"/>
+                <w:i w:val="0"/>
+                <w:iCs w:val="0"/>
+                <w:strike w:val="0"/>
+                <w:dstrike w:val="0"/>
+                <w:color w:val="000000" w:themeColor="text1" w:themeTint="FF" w:themeShade="FF"/>
+                <w:sz w:val="22"/>
+                <w:szCs w:val="22"/>
+                <w:u w:val="none"/>
+              </w:rPr>
+              <w:t xml:space="preserve">Ano </w:t>
+            </w:r>
+          </w:p>
+        </w:tc>
+      </w:tr>
+      <w:tr>
+        <w:trPr>
+          <w:trHeight w:val="300"/>
+        </w:trPr>
+        <w:tc>
+          <w:tcPr>
+            <w:tcW w:w="2830" w:type="dxa"/>
+            <w:vMerge/>
+            <w:tcBorders>
+              <w:top w:sz="0"/>
+              <w:left w:val="single" w:sz="0"/>
+              <w:bottom w:sz="0"/>
+              <w:right w:val="single" w:sz="0"/>
+            </w:tcBorders>
+            <w:tcMar/>
+            <w:vAlign w:val="center"/>
+          </w:tcPr>
+          <w:p/>
+        </w:tc>
+        <w:tc>
+          <w:tcPr>
+            <w:tcW w:w="2830" w:type="dxa"/>
+            <w:tcBorders>
+              <w:top w:val="single" w:sz="4"/>
+              <w:left w:val="single" w:sz="4"/>
+              <w:bottom w:val="single" w:sz="4"/>
+              <w:right w:val="single" w:sz="4"/>
+            </w:tcBorders>
+            <w:shd w:val="clear" w:color="auto" w:fill="A6A6A6" w:themeFill="background1" w:themeFillShade="A6"/>
+            <w:tcMar/>
+            <w:vAlign w:val="bottom"/>
+          </w:tcPr>
+          <w:p>
+            <w:pPr>
+              <w:jc w:val="center"/>
+            </w:pPr>
+            <w:r>
+              <w:rPr>
+                <w:rFonts w:ascii="Calibri" w:hAnsi="Calibri" w:eastAsia="Calibri" w:cs="Calibri"/>
+                <w:b w:val="0"/>
+                <w:bCs w:val="0"/>
+                <w:i w:val="0"/>
+                <w:iCs w:val="0"/>
+                <w:strike w:val="0"/>
+                <w:dstrike w:val="0"/>
+                <w:color w:val="000000" w:themeColor="text1" w:themeTint="FF" w:themeShade="FF"/>
+                <w:sz w:val="22"/>
+                <w:szCs w:val="22"/>
+                <w:u w:val="none"/>
+              </w:rPr>
+              <w:t>2010</w:t>
+            </w:r>
+          </w:p>
+        </w:tc>
+        <w:tc>
+          <w:tcPr>
+            <w:tcW w:w="2830" w:type="dxa"/>
+            <w:tcBorders>
+              <w:top w:val="single" w:sz="4"/>
+              <w:left w:val="single" w:sz="4"/>
+              <w:bottom w:val="single" w:sz="4"/>
+              <w:right w:val="single" w:sz="4"/>
+            </w:tcBorders>
+            <w:shd w:val="clear" w:color="auto" w:fill="F4B084"/>
+            <w:tcMar/>
+            <w:vAlign w:val="bottom"/>
+          </w:tcPr>
+          <w:p>
+            <w:pPr>
+              <w:jc w:val="center"/>
+            </w:pPr>
+            <w:r>
+              <w:rPr>
+                <w:rFonts w:ascii="Calibri" w:hAnsi="Calibri" w:eastAsia="Calibri" w:cs="Calibri"/>
+                <w:b w:val="0"/>
+                <w:bCs w:val="0"/>
+                <w:i w:val="0"/>
+                <w:iCs w:val="0"/>
+                <w:strike w:val="0"/>
+                <w:dstrike w:val="0"/>
+                <w:color w:val="000000" w:themeColor="text1" w:themeTint="FF" w:themeShade="FF"/>
+                <w:sz w:val="22"/>
+                <w:szCs w:val="22"/>
+                <w:u w:val="none"/>
+              </w:rPr>
+              <w:t>2019</w:t>
+            </w:r>
+          </w:p>
+        </w:tc>
+      </w:tr>
+      <w:tr>
+        <w:trPr>
+          <w:trHeight w:val="300"/>
+        </w:trPr>
+        <w:tc>
+          <w:tcPr>
+            <w:tcW w:w="2830" w:type="dxa"/>
+            <w:tcBorders>
+              <w:top w:val="single" w:sz="4"/>
+              <w:left w:val="single" w:sz="4"/>
+              <w:bottom w:val="single" w:sz="4"/>
+              <w:right w:val="single" w:sz="4"/>
+            </w:tcBorders>
+            <w:tcMar/>
+            <w:vAlign w:val="bottom"/>
+          </w:tcPr>
+          <w:p>
+            <w:r>
+              <w:rPr>
+                <w:rFonts w:ascii="Calibri" w:hAnsi="Calibri" w:eastAsia="Calibri" w:cs="Calibri"/>
+                <w:b w:val="0"/>
+                <w:bCs w:val="0"/>
+                <w:i w:val="0"/>
+                <w:iCs w:val="0"/>
+                <w:strike w:val="0"/>
+                <w:dstrike w:val="0"/>
+                <w:color w:val="000000" w:themeColor="text1" w:themeTint="FF" w:themeShade="FF"/>
+                <w:sz w:val="22"/>
+                <w:szCs w:val="22"/>
+                <w:u w:val="none"/>
+              </w:rPr>
+              <w:t xml:space="preserve">Norte </w:t>
+            </w:r>
+          </w:p>
+        </w:tc>
+        <w:tc>
+          <w:tcPr>
+            <w:tcW w:w="2830" w:type="dxa"/>
+            <w:tcBorders>
+              <w:top w:val="single" w:sz="4"/>
+              <w:left w:val="single" w:sz="4"/>
+              <w:bottom w:val="single" w:sz="4"/>
+              <w:right w:val="single" w:sz="4"/>
+            </w:tcBorders>
+            <w:tcMar/>
+            <w:vAlign w:val="bottom"/>
+          </w:tcPr>
+          <w:p>
+            <w:pPr>
+              <w:jc w:val="center"/>
+            </w:pPr>
+            <w:r>
+              <w:rPr>
+                <w:rFonts w:ascii="Calibri" w:hAnsi="Calibri" w:eastAsia="Calibri" w:cs="Calibri"/>
+                <w:b w:val="0"/>
+                <w:bCs w:val="0"/>
+                <w:i w:val="0"/>
+                <w:iCs w:val="0"/>
+                <w:strike w:val="0"/>
+                <w:dstrike w:val="0"/>
+                <w:color w:val="000000" w:themeColor="text1" w:themeTint="FF" w:themeShade="FF"/>
+                <w:sz w:val="22"/>
+                <w:szCs w:val="22"/>
+                <w:u w:val="none"/>
+              </w:rPr>
+              <w:t>0,0661</w:t>
+            </w:r>
+          </w:p>
+        </w:tc>
+        <w:tc>
+          <w:tcPr>
+            <w:tcW w:w="2830" w:type="dxa"/>
+            <w:tcBorders>
+              <w:top w:val="single" w:sz="4"/>
+              <w:left w:val="single" w:sz="4"/>
+              <w:bottom w:val="single" w:sz="4"/>
+              <w:right w:val="single" w:sz="4"/>
+            </w:tcBorders>
+            <w:tcMar/>
+            <w:vAlign w:val="bottom"/>
+          </w:tcPr>
+          <w:p>
+            <w:pPr>
+              <w:jc w:val="center"/>
+            </w:pPr>
+            <w:r>
+              <w:rPr>
+                <w:rFonts w:ascii="Calibri" w:hAnsi="Calibri" w:eastAsia="Calibri" w:cs="Calibri"/>
+                <w:b w:val="0"/>
+                <w:bCs w:val="0"/>
+                <w:i w:val="0"/>
+                <w:iCs w:val="0"/>
+                <w:strike w:val="0"/>
+                <w:dstrike w:val="0"/>
+                <w:color w:val="000000" w:themeColor="text1" w:themeTint="FF" w:themeShade="FF"/>
+                <w:sz w:val="22"/>
+                <w:szCs w:val="22"/>
+                <w:u w:val="none"/>
+              </w:rPr>
+              <w:t>0,0742</w:t>
+            </w:r>
+          </w:p>
+        </w:tc>
+      </w:tr>
+      <w:tr>
+        <w:trPr>
+          <w:trHeight w:val="300"/>
+        </w:trPr>
+        <w:tc>
+          <w:tcPr>
+            <w:tcW w:w="2830" w:type="dxa"/>
+            <w:tcBorders>
+              <w:top w:val="single" w:sz="4"/>
+              <w:left w:val="single" w:sz="4"/>
+              <w:bottom w:val="single" w:sz="4"/>
+              <w:right w:val="single" w:sz="4"/>
+            </w:tcBorders>
+            <w:tcMar/>
+            <w:vAlign w:val="bottom"/>
+          </w:tcPr>
+          <w:p>
+            <w:r>
+              <w:rPr>
+                <w:rFonts w:ascii="Calibri" w:hAnsi="Calibri" w:eastAsia="Calibri" w:cs="Calibri"/>
+                <w:b w:val="0"/>
+                <w:bCs w:val="0"/>
+                <w:i w:val="0"/>
+                <w:iCs w:val="0"/>
+                <w:strike w:val="0"/>
+                <w:dstrike w:val="0"/>
+                <w:color w:val="000000" w:themeColor="text1" w:themeTint="FF" w:themeShade="FF"/>
+                <w:sz w:val="22"/>
+                <w:szCs w:val="22"/>
+                <w:u w:val="none"/>
+              </w:rPr>
+              <w:t>Nordeste</w:t>
+            </w:r>
+          </w:p>
+        </w:tc>
+        <w:tc>
+          <w:tcPr>
+            <w:tcW w:w="2830" w:type="dxa"/>
+            <w:tcBorders>
+              <w:top w:val="single" w:sz="4"/>
+              <w:left w:val="single" w:sz="4"/>
+              <w:bottom w:val="single" w:sz="4"/>
+              <w:right w:val="single" w:sz="4"/>
+            </w:tcBorders>
+            <w:tcMar/>
+            <w:vAlign w:val="bottom"/>
+          </w:tcPr>
+          <w:p>
+            <w:pPr>
+              <w:jc w:val="center"/>
+            </w:pPr>
+            <w:r>
+              <w:rPr>
+                <w:rFonts w:ascii="Calibri" w:hAnsi="Calibri" w:eastAsia="Calibri" w:cs="Calibri"/>
+                <w:b w:val="0"/>
+                <w:bCs w:val="0"/>
+                <w:i w:val="0"/>
+                <w:iCs w:val="0"/>
+                <w:strike w:val="0"/>
+                <w:dstrike w:val="0"/>
+                <w:color w:val="000000" w:themeColor="text1" w:themeTint="FF" w:themeShade="FF"/>
+                <w:sz w:val="22"/>
+                <w:szCs w:val="22"/>
+                <w:u w:val="none"/>
+              </w:rPr>
+              <w:t>0,2609</w:t>
+            </w:r>
+          </w:p>
+        </w:tc>
+        <w:tc>
+          <w:tcPr>
+            <w:tcW w:w="2830" w:type="dxa"/>
+            <w:tcBorders>
+              <w:top w:val="single" w:sz="4"/>
+              <w:left w:val="single" w:sz="4"/>
+              <w:bottom w:val="single" w:sz="4"/>
+              <w:right w:val="single" w:sz="4"/>
+            </w:tcBorders>
+            <w:tcMar/>
+            <w:vAlign w:val="bottom"/>
+          </w:tcPr>
+          <w:p>
+            <w:pPr>
+              <w:jc w:val="center"/>
+            </w:pPr>
+            <w:r>
+              <w:rPr>
+                <w:rFonts w:ascii="Calibri" w:hAnsi="Calibri" w:eastAsia="Calibri" w:cs="Calibri"/>
+                <w:b w:val="0"/>
+                <w:bCs w:val="0"/>
+                <w:i w:val="0"/>
+                <w:iCs w:val="0"/>
+                <w:strike w:val="0"/>
+                <w:dstrike w:val="0"/>
+                <w:color w:val="000000" w:themeColor="text1" w:themeTint="FF" w:themeShade="FF"/>
+                <w:sz w:val="22"/>
+                <w:szCs w:val="22"/>
+                <w:u w:val="none"/>
+              </w:rPr>
+              <w:t>0,2492</w:t>
+            </w:r>
+          </w:p>
+        </w:tc>
+      </w:tr>
+      <w:tr>
+        <w:trPr>
+          <w:trHeight w:val="300"/>
+        </w:trPr>
+        <w:tc>
+          <w:tcPr>
+            <w:tcW w:w="2830" w:type="dxa"/>
+            <w:tcBorders>
+              <w:top w:val="single" w:sz="4"/>
+              <w:left w:val="single" w:sz="4"/>
+              <w:bottom w:val="single" w:sz="4"/>
+              <w:right w:val="single" w:sz="4"/>
+            </w:tcBorders>
+            <w:tcMar/>
+            <w:vAlign w:val="bottom"/>
+          </w:tcPr>
+          <w:p>
+            <w:r>
+              <w:rPr>
+                <w:rFonts w:ascii="Calibri" w:hAnsi="Calibri" w:eastAsia="Calibri" w:cs="Calibri"/>
+                <w:b w:val="0"/>
+                <w:bCs w:val="0"/>
+                <w:i w:val="0"/>
+                <w:iCs w:val="0"/>
+                <w:strike w:val="0"/>
+                <w:dstrike w:val="0"/>
+                <w:color w:val="000000" w:themeColor="text1" w:themeTint="FF" w:themeShade="FF"/>
+                <w:sz w:val="22"/>
+                <w:szCs w:val="22"/>
+                <w:u w:val="none"/>
+              </w:rPr>
+              <w:t>Centro-Oeste</w:t>
+            </w:r>
+          </w:p>
+        </w:tc>
+        <w:tc>
+          <w:tcPr>
+            <w:tcW w:w="2830" w:type="dxa"/>
+            <w:tcBorders>
+              <w:top w:val="single" w:sz="4"/>
+              <w:left w:val="single" w:sz="4"/>
+              <w:bottom w:val="single" w:sz="4"/>
+              <w:right w:val="single" w:sz="4"/>
+            </w:tcBorders>
+            <w:tcMar/>
+            <w:vAlign w:val="bottom"/>
+          </w:tcPr>
+          <w:p>
+            <w:pPr>
+              <w:jc w:val="center"/>
+            </w:pPr>
+            <w:r>
+              <w:rPr>
+                <w:rFonts w:ascii="Calibri" w:hAnsi="Calibri" w:eastAsia="Calibri" w:cs="Calibri"/>
+                <w:b w:val="0"/>
+                <w:bCs w:val="0"/>
+                <w:i w:val="0"/>
+                <w:iCs w:val="0"/>
+                <w:strike w:val="0"/>
+                <w:dstrike w:val="0"/>
+                <w:color w:val="000000" w:themeColor="text1" w:themeTint="FF" w:themeShade="FF"/>
+                <w:sz w:val="22"/>
+                <w:szCs w:val="22"/>
+                <w:u w:val="none"/>
+              </w:rPr>
+              <w:t>0,0761</w:t>
+            </w:r>
+          </w:p>
+        </w:tc>
+        <w:tc>
+          <w:tcPr>
+            <w:tcW w:w="2830" w:type="dxa"/>
+            <w:tcBorders>
+              <w:top w:val="single" w:sz="4"/>
+              <w:left w:val="single" w:sz="4"/>
+              <w:bottom w:val="single" w:sz="4"/>
+              <w:right w:val="single" w:sz="4"/>
+            </w:tcBorders>
+            <w:tcMar/>
+            <w:vAlign w:val="bottom"/>
+          </w:tcPr>
+          <w:p>
+            <w:pPr>
+              <w:jc w:val="center"/>
+            </w:pPr>
+            <w:r>
+              <w:rPr>
+                <w:rFonts w:ascii="Calibri" w:hAnsi="Calibri" w:eastAsia="Calibri" w:cs="Calibri"/>
+                <w:b w:val="0"/>
+                <w:bCs w:val="0"/>
+                <w:i w:val="0"/>
+                <w:iCs w:val="0"/>
+                <w:strike w:val="0"/>
+                <w:dstrike w:val="0"/>
+                <w:color w:val="000000" w:themeColor="text1" w:themeTint="FF" w:themeShade="FF"/>
+                <w:sz w:val="22"/>
+                <w:szCs w:val="22"/>
+                <w:u w:val="none"/>
+              </w:rPr>
+              <w:t>0,0735</w:t>
+            </w:r>
+          </w:p>
+        </w:tc>
+      </w:tr>
+      <w:tr>
+        <w:trPr>
+          <w:trHeight w:val="300"/>
+        </w:trPr>
+        <w:tc>
+          <w:tcPr>
+            <w:tcW w:w="2830" w:type="dxa"/>
+            <w:tcBorders>
+              <w:top w:val="single" w:sz="4"/>
+              <w:left w:val="single" w:sz="4"/>
+              <w:bottom w:val="single" w:sz="4"/>
+              <w:right w:val="single" w:sz="4"/>
+            </w:tcBorders>
+            <w:tcMar/>
+            <w:vAlign w:val="bottom"/>
+          </w:tcPr>
+          <w:p>
+            <w:r>
+              <w:rPr>
+                <w:rFonts w:ascii="Calibri" w:hAnsi="Calibri" w:eastAsia="Calibri" w:cs="Calibri"/>
+                <w:b w:val="0"/>
+                <w:bCs w:val="0"/>
+                <w:i w:val="0"/>
+                <w:iCs w:val="0"/>
+                <w:strike w:val="0"/>
+                <w:dstrike w:val="0"/>
+                <w:color w:val="000000" w:themeColor="text1" w:themeTint="FF" w:themeShade="FF"/>
+                <w:sz w:val="22"/>
+                <w:szCs w:val="22"/>
+                <w:u w:val="none"/>
+              </w:rPr>
+              <w:t>Sudeste</w:t>
+            </w:r>
+          </w:p>
+        </w:tc>
+        <w:tc>
+          <w:tcPr>
+            <w:tcW w:w="2830" w:type="dxa"/>
+            <w:tcBorders>
+              <w:top w:val="single" w:sz="4"/>
+              <w:left w:val="single" w:sz="4"/>
+              <w:bottom w:val="single" w:sz="4"/>
+              <w:right w:val="single" w:sz="4"/>
+            </w:tcBorders>
+            <w:tcMar/>
+            <w:vAlign w:val="bottom"/>
+          </w:tcPr>
+          <w:p>
+            <w:pPr>
+              <w:jc w:val="center"/>
+            </w:pPr>
+            <w:r>
+              <w:rPr>
+                <w:rFonts w:ascii="Calibri" w:hAnsi="Calibri" w:eastAsia="Calibri" w:cs="Calibri"/>
+                <w:b w:val="0"/>
+                <w:bCs w:val="0"/>
+                <w:i w:val="0"/>
+                <w:iCs w:val="0"/>
+                <w:strike w:val="0"/>
+                <w:dstrike w:val="0"/>
+                <w:color w:val="000000" w:themeColor="text1" w:themeTint="FF" w:themeShade="FF"/>
+                <w:sz w:val="22"/>
+                <w:szCs w:val="22"/>
+                <w:u w:val="none"/>
+              </w:rPr>
+              <w:t>0,4896</w:t>
+            </w:r>
+          </w:p>
+        </w:tc>
+        <w:tc>
+          <w:tcPr>
+            <w:tcW w:w="2830" w:type="dxa"/>
+            <w:tcBorders>
+              <w:top w:val="single" w:sz="4"/>
+              <w:left w:val="single" w:sz="4"/>
+              <w:bottom w:val="single" w:sz="4"/>
+              <w:right w:val="single" w:sz="4"/>
+            </w:tcBorders>
+            <w:tcMar/>
+            <w:vAlign w:val="bottom"/>
+          </w:tcPr>
+          <w:p>
+            <w:pPr>
+              <w:jc w:val="center"/>
+            </w:pPr>
+            <w:r>
+              <w:rPr>
+                <w:rFonts w:ascii="Calibri" w:hAnsi="Calibri" w:eastAsia="Calibri" w:cs="Calibri"/>
+                <w:b w:val="0"/>
+                <w:bCs w:val="0"/>
+                <w:i w:val="0"/>
+                <w:iCs w:val="0"/>
+                <w:strike w:val="0"/>
+                <w:dstrike w:val="0"/>
+                <w:color w:val="000000" w:themeColor="text1" w:themeTint="FF" w:themeShade="FF"/>
+                <w:sz w:val="22"/>
+                <w:szCs w:val="22"/>
+                <w:u w:val="none"/>
+              </w:rPr>
+              <w:t>0,4988</w:t>
+            </w:r>
+          </w:p>
+        </w:tc>
+      </w:tr>
+      <w:tr>
+        <w:trPr>
+          <w:trHeight w:val="300"/>
+        </w:trPr>
+        <w:tc>
+          <w:tcPr>
+            <w:tcW w:w="2830" w:type="dxa"/>
+            <w:tcBorders>
+              <w:top w:val="single" w:sz="4"/>
+              <w:left w:val="single" w:sz="4"/>
+              <w:bottom w:val="single" w:sz="4"/>
+              <w:right w:val="single" w:sz="4"/>
+            </w:tcBorders>
+            <w:tcMar/>
+            <w:vAlign w:val="bottom"/>
+          </w:tcPr>
+          <w:p>
+            <w:r>
+              <w:rPr>
+                <w:rFonts w:ascii="Calibri" w:hAnsi="Calibri" w:eastAsia="Calibri" w:cs="Calibri"/>
+                <w:b w:val="0"/>
+                <w:bCs w:val="0"/>
+                <w:i w:val="0"/>
+                <w:iCs w:val="0"/>
+                <w:strike w:val="0"/>
+                <w:dstrike w:val="0"/>
+                <w:color w:val="000000" w:themeColor="text1" w:themeTint="FF" w:themeShade="FF"/>
+                <w:sz w:val="22"/>
+                <w:szCs w:val="22"/>
+                <w:u w:val="none"/>
+              </w:rPr>
+              <w:t>Sul</w:t>
+            </w:r>
+          </w:p>
+        </w:tc>
+        <w:tc>
+          <w:tcPr>
+            <w:tcW w:w="2830" w:type="dxa"/>
+            <w:tcBorders>
+              <w:top w:val="single" w:sz="4"/>
+              <w:left w:val="single" w:sz="4"/>
+              <w:bottom w:val="single" w:sz="4"/>
+              <w:right w:val="single" w:sz="4"/>
+            </w:tcBorders>
+            <w:tcMar/>
+            <w:vAlign w:val="bottom"/>
+          </w:tcPr>
+          <w:p>
+            <w:pPr>
+              <w:jc w:val="center"/>
+            </w:pPr>
+            <w:r>
+              <w:rPr>
+                <w:rFonts w:ascii="Calibri" w:hAnsi="Calibri" w:eastAsia="Calibri" w:cs="Calibri"/>
+                <w:b w:val="0"/>
+                <w:bCs w:val="0"/>
+                <w:i w:val="0"/>
+                <w:iCs w:val="0"/>
+                <w:strike w:val="0"/>
+                <w:dstrike w:val="0"/>
+                <w:color w:val="000000" w:themeColor="text1" w:themeTint="FF" w:themeShade="FF"/>
+                <w:sz w:val="22"/>
+                <w:szCs w:val="22"/>
+                <w:u w:val="none"/>
+              </w:rPr>
+              <w:t>0,1074</w:t>
+            </w:r>
+          </w:p>
+        </w:tc>
+        <w:tc>
+          <w:tcPr>
+            <w:tcW w:w="2830" w:type="dxa"/>
+            <w:tcBorders>
+              <w:top w:val="single" w:sz="4"/>
+              <w:left w:val="single" w:sz="4"/>
+              <w:bottom w:val="single" w:sz="4"/>
+              <w:right w:val="single" w:sz="4"/>
+            </w:tcBorders>
+            <w:tcMar/>
+            <w:vAlign w:val="bottom"/>
+          </w:tcPr>
+          <w:p>
+            <w:pPr>
+              <w:jc w:val="center"/>
+            </w:pPr>
+            <w:r>
+              <w:rPr>
+                <w:rFonts w:ascii="Calibri" w:hAnsi="Calibri" w:eastAsia="Calibri" w:cs="Calibri"/>
+                <w:b w:val="0"/>
+                <w:bCs w:val="0"/>
+                <w:i w:val="0"/>
+                <w:iCs w:val="0"/>
+                <w:strike w:val="0"/>
+                <w:dstrike w:val="0"/>
+                <w:color w:val="000000" w:themeColor="text1" w:themeTint="FF" w:themeShade="FF"/>
+                <w:sz w:val="22"/>
+                <w:szCs w:val="22"/>
+                <w:u w:val="none"/>
+              </w:rPr>
+              <w:t>0,1043</w:t>
+            </w:r>
+          </w:p>
+        </w:tc>
+      </w:tr>
+      <w:tr>
+        <w:trPr>
+          <w:trHeight w:val="300"/>
+        </w:trPr>
+        <w:tc>
+          <w:tcPr>
+            <w:tcW w:w="2830" w:type="dxa"/>
+            <w:tcBorders>
+              <w:top w:val="single" w:sz="4"/>
+              <w:left w:val="single" w:sz="4"/>
+              <w:bottom w:val="single" w:sz="4"/>
+              <w:right w:val="single" w:sz="4"/>
+            </w:tcBorders>
+            <w:tcMar/>
+            <w:vAlign w:val="bottom"/>
+          </w:tcPr>
+          <w:p>
+            <w:r>
+              <w:rPr>
+                <w:rFonts w:ascii="Calibri" w:hAnsi="Calibri" w:eastAsia="Calibri" w:cs="Calibri"/>
+                <w:b w:val="0"/>
+                <w:bCs w:val="0"/>
+                <w:i w:val="0"/>
+                <w:iCs w:val="0"/>
+                <w:strike w:val="0"/>
+                <w:dstrike w:val="0"/>
+                <w:color w:val="000000" w:themeColor="text1" w:themeTint="FF" w:themeShade="FF"/>
+                <w:sz w:val="22"/>
+                <w:szCs w:val="22"/>
+                <w:u w:val="none"/>
+              </w:rPr>
+              <w:t>Total</w:t>
+            </w:r>
+          </w:p>
+        </w:tc>
+        <w:tc>
+          <w:tcPr>
+            <w:tcW w:w="2830" w:type="dxa"/>
+            <w:tcBorders>
+              <w:top w:val="single" w:sz="4"/>
+              <w:left w:val="single" w:sz="4"/>
+              <w:bottom w:val="single" w:sz="4"/>
+              <w:right w:val="single" w:sz="4"/>
+            </w:tcBorders>
+            <w:tcMar/>
+            <w:vAlign w:val="bottom"/>
+          </w:tcPr>
+          <w:p>
+            <w:pPr>
+              <w:jc w:val="center"/>
+            </w:pPr>
+            <w:r>
+              <w:rPr>
+                <w:rFonts w:ascii="Calibri" w:hAnsi="Calibri" w:eastAsia="Calibri" w:cs="Calibri"/>
+                <w:b w:val="0"/>
+                <w:bCs w:val="0"/>
+                <w:i w:val="0"/>
+                <w:iCs w:val="0"/>
+                <w:strike w:val="0"/>
+                <w:dstrike w:val="0"/>
+                <w:color w:val="000000" w:themeColor="text1" w:themeTint="FF" w:themeShade="FF"/>
+                <w:sz w:val="22"/>
+                <w:szCs w:val="22"/>
+                <w:u w:val="none"/>
+              </w:rPr>
+              <w:t>1</w:t>
+            </w:r>
+          </w:p>
+        </w:tc>
+        <w:tc>
+          <w:tcPr>
+            <w:tcW w:w="2830" w:type="dxa"/>
+            <w:tcBorders>
+              <w:top w:val="single" w:sz="4"/>
+              <w:left w:val="single" w:sz="4"/>
+              <w:bottom w:val="single" w:sz="4"/>
+              <w:right w:val="single" w:sz="4"/>
+            </w:tcBorders>
+            <w:tcMar/>
+            <w:vAlign w:val="bottom"/>
+          </w:tcPr>
+          <w:p>
+            <w:pPr>
+              <w:jc w:val="center"/>
+            </w:pPr>
+            <w:r>
+              <w:rPr>
+                <w:rFonts w:ascii="Calibri" w:hAnsi="Calibri" w:eastAsia="Calibri" w:cs="Calibri"/>
+                <w:b w:val="0"/>
+                <w:bCs w:val="0"/>
+                <w:i w:val="0"/>
+                <w:iCs w:val="0"/>
+                <w:strike w:val="0"/>
+                <w:dstrike w:val="0"/>
+                <w:color w:val="000000" w:themeColor="text1" w:themeTint="FF" w:themeShade="FF"/>
+                <w:sz w:val="22"/>
+                <w:szCs w:val="22"/>
+                <w:u w:val="none"/>
+              </w:rPr>
+              <w:t>1</w:t>
+            </w:r>
+          </w:p>
+        </w:tc>
+      </w:tr>
+    </w:tbl>
+    <w:p>
+      <w:pPr>
+        <w:pStyle w:val="Normal"/>
+      </w:pPr>
+    </w:p>
+    <w:p>
       <w:pPr>
         <w:ind w:firstLine="0"/>
         <w:jc w:val="center"/>
-      </w:pPr>
-      <w:r>
-        <w:rPr>
-          <w:highlight w:val="yellow"/>
-        </w:rPr>
-        <w:t>Apresentar a tabela com os cálculos realizados</w:t>
+        <w:rPr>
+          <w:rFonts w:cs="Arial"/>
+        </w:rPr>
+      </w:pPr>
+      <w:r>
+        <w:rPr>
+          <w:rFonts w:cs="Arial"/>
+        </w:rPr>
+        <w:t xml:space="preserve">Fonte: Panorama ABRELPE 2020 V5. Requerimento de Download disponível em: </w:t>
+      </w:r>
+      <w:hyperlink r:id="R35433a750bc34325">
+        <w:r>
+          <w:rPr>
+            <w:rStyle w:val="Hyperlink"/>
+            <w:rFonts w:cs="Arial"/>
+          </w:rPr>
+          <w:t>https://abrelpe.org.br/panorama-2020/</w:t>
+        </w:r>
+      </w:hyperlink>
+    </w:p>
+    <w:p>
+      <w:pPr>
+        <w:pStyle w:val="Normal"/>
+      </w:pPr>
+    </w:p>
+    <w:p xmlns:wp14="http://schemas.microsoft.com/office/word/2010/wordml" wp14:textId="77777777">
+      <w:r>
+        <w:lastRenderedPageBreak/>
+        <w:t>Utilizando a equação 2, calculou-se os valores percentuais de cada frequência relativa. Os dados, em questão, são apresentados na Tabela 3.</w:t>
       </w:r>
     </w:p>
     <w:p xmlns:wp14="http://schemas.microsoft.com/office/word/2010/wordml" wp14:textId="77777777">
       <w:pPr>
         <w:ind w:firstLine="0"/>
         <w:jc w:val="center"/>
-      </w:pPr>
-      <w:r>
-        <w:t>Fonte: Autor.</w:t>
-      </w:r>
-    </w:p>
-    <w:p xmlns:wp14="http://schemas.microsoft.com/office/word/2010/wordml" wp14:textId="77777777">
-      <w:r>
-        <w:t>Utilizando a equação 2, calculou-se os valores percentuais de cada frequência relativa. Os dados, em questão, são apresentados na Tabela 3.</w:t>
-      </w:r>
-    </w:p>
-    <w:p xmlns:wp14="http://schemas.microsoft.com/office/word/2010/wordml" wp14:textId="77777777">
+        <w:rPr>
+          <w:rFonts w:cs="Arial"/>
+          <w:szCs w:val="24"/>
+        </w:rPr>
+      </w:pPr>
+      <w:r>
+        <w:rPr>
+          <w:rFonts w:cs="Arial"/>
+        </w:rPr>
+        <w:t>Tabela 3: Frequência Relativa Percentual</w:t>
+      </w:r>
+    </w:p>
+    <w:tbl>
+      <w:tblPr>
+        <w:tblStyle w:val="TableGrid"/>
+        <w:tblW w:w="0" w:type="auto"/>
+        <w:tblLayout w:type="fixed"/>
+        <w:tblLook w:val="06A0" w:firstRow="1" w:lastRow="0" w:firstColumn="1" w:lastColumn="0" w:noHBand="1" w:noVBand="1"/>
+      </w:tblPr>
+      <w:tblGrid>
+        <w:gridCol w:w="2830"/>
+        <w:gridCol w:w="2830"/>
+        <w:gridCol w:w="2830"/>
+      </w:tblGrid>
+      <w:tr>
+        <w:trPr>
+          <w:trHeight w:val="300"/>
+        </w:trPr>
+        <w:tc>
+          <w:tcPr>
+            <w:tcW w:w="8490" w:type="dxa"/>
+            <w:gridSpan w:val="3"/>
+            <w:tcBorders>
+              <w:top w:val="single" w:sz="4"/>
+              <w:left w:val="single" w:sz="4"/>
+              <w:bottom w:val="single" w:sz="4"/>
+              <w:right w:val="nil"/>
+            </w:tcBorders>
+            <w:shd w:val="clear" w:color="auto" w:fill="A9D08E"/>
+            <w:tcMar/>
+            <w:vAlign w:val="bottom"/>
+          </w:tcPr>
+          <w:p>
+            <w:pPr>
+              <w:jc w:val="center"/>
+            </w:pPr>
+            <w:r>
+              <w:rPr>
+                <w:rFonts w:ascii="Calibri" w:hAnsi="Calibri" w:eastAsia="Calibri" w:cs="Calibri"/>
+                <w:b w:val="0"/>
+                <w:bCs w:val="0"/>
+                <w:i w:val="0"/>
+                <w:iCs w:val="0"/>
+                <w:strike w:val="0"/>
+                <w:dstrike w:val="0"/>
+                <w:color w:val="000000" w:themeColor="text1" w:themeTint="FF" w:themeShade="FF"/>
+                <w:sz w:val="22"/>
+                <w:szCs w:val="22"/>
+                <w:u w:val="none"/>
+              </w:rPr>
+              <w:t>Geração Relativa Percentual Total (T%/Ano)</w:t>
+            </w:r>
+          </w:p>
+        </w:tc>
+      </w:tr>
+      <w:tr>
+        <w:trPr>
+          <w:trHeight w:val="600"/>
+        </w:trPr>
+        <w:tc>
+          <w:tcPr>
+            <w:tcW w:w="2830" w:type="dxa"/>
+            <w:vMerge w:val="restart"/>
+            <w:tcBorders>
+              <w:top w:val="single" w:sz="4"/>
+              <w:left w:val="single" w:sz="4"/>
+              <w:bottom w:val="nil" w:sz="4"/>
+              <w:right w:val="single" w:sz="4"/>
+            </w:tcBorders>
+            <w:shd w:val="clear" w:color="auto" w:fill="FFFF00"/>
+            <w:tcMar/>
+            <w:vAlign w:val="center"/>
+          </w:tcPr>
+          <w:p>
+            <w:pPr>
+              <w:jc w:val="center"/>
+            </w:pPr>
+            <w:r>
+              <w:rPr>
+                <w:rFonts w:ascii="Calibri" w:hAnsi="Calibri" w:eastAsia="Calibri" w:cs="Calibri"/>
+                <w:b w:val="0"/>
+                <w:bCs w:val="0"/>
+                <w:i w:val="0"/>
+                <w:iCs w:val="0"/>
+                <w:strike w:val="0"/>
+                <w:dstrike w:val="0"/>
+                <w:color w:val="000000" w:themeColor="text1" w:themeTint="FF" w:themeShade="FF"/>
+                <w:sz w:val="22"/>
+                <w:szCs w:val="22"/>
+                <w:u w:val="none"/>
+              </w:rPr>
+              <w:t xml:space="preserve">Regiões </w:t>
+            </w:r>
+          </w:p>
+        </w:tc>
+        <w:tc>
+          <w:tcPr>
+            <w:tcW w:w="5660" w:type="dxa"/>
+            <w:gridSpan w:val="2"/>
+            <w:tcBorders>
+              <w:top w:val="single" w:sz="4"/>
+              <w:left w:val="single" w:sz="4"/>
+              <w:bottom w:val="single" w:sz="4"/>
+              <w:right w:val="nil"/>
+            </w:tcBorders>
+            <w:shd w:val="clear" w:color="auto" w:fill="92D050"/>
+            <w:tcMar/>
+            <w:vAlign w:val="bottom"/>
+          </w:tcPr>
+          <w:p>
+            <w:pPr>
+              <w:jc w:val="center"/>
+            </w:pPr>
+            <w:r>
+              <w:rPr>
+                <w:rFonts w:ascii="Calibri" w:hAnsi="Calibri" w:eastAsia="Calibri" w:cs="Calibri"/>
+                <w:b w:val="0"/>
+                <w:bCs w:val="0"/>
+                <w:i w:val="0"/>
+                <w:iCs w:val="0"/>
+                <w:strike w:val="0"/>
+                <w:dstrike w:val="0"/>
+                <w:color w:val="000000" w:themeColor="text1" w:themeTint="FF" w:themeShade="FF"/>
+                <w:sz w:val="22"/>
+                <w:szCs w:val="22"/>
+                <w:u w:val="none"/>
+              </w:rPr>
+              <w:t xml:space="preserve">Ano </w:t>
+            </w:r>
+          </w:p>
+        </w:tc>
+      </w:tr>
+      <w:tr>
+        <w:trPr>
+          <w:trHeight w:val="300"/>
+        </w:trPr>
+        <w:tc>
+          <w:tcPr>
+            <w:tcW w:w="2830" w:type="dxa"/>
+            <w:vMerge/>
+            <w:tcBorders>
+              <w:top w:sz="0"/>
+              <w:left w:val="single" w:sz="0"/>
+              <w:bottom w:sz="0"/>
+              <w:right w:val="single" w:sz="0"/>
+            </w:tcBorders>
+            <w:tcMar/>
+            <w:vAlign w:val="center"/>
+          </w:tcPr>
+          <w:p/>
+        </w:tc>
+        <w:tc>
+          <w:tcPr>
+            <w:tcW w:w="2830" w:type="dxa"/>
+            <w:tcBorders>
+              <w:top w:val="single" w:sz="4"/>
+              <w:left w:val="single" w:sz="4"/>
+              <w:bottom w:val="single" w:sz="4"/>
+              <w:right w:val="single" w:sz="4"/>
+            </w:tcBorders>
+            <w:shd w:val="clear" w:color="auto" w:fill="A6A6A6" w:themeFill="background1" w:themeFillShade="A6"/>
+            <w:tcMar/>
+            <w:vAlign w:val="bottom"/>
+          </w:tcPr>
+          <w:p>
+            <w:pPr>
+              <w:jc w:val="center"/>
+            </w:pPr>
+            <w:r>
+              <w:rPr>
+                <w:rFonts w:ascii="Calibri" w:hAnsi="Calibri" w:eastAsia="Calibri" w:cs="Calibri"/>
+                <w:b w:val="0"/>
+                <w:bCs w:val="0"/>
+                <w:i w:val="0"/>
+                <w:iCs w:val="0"/>
+                <w:strike w:val="0"/>
+                <w:dstrike w:val="0"/>
+                <w:color w:val="000000" w:themeColor="text1" w:themeTint="FF" w:themeShade="FF"/>
+                <w:sz w:val="22"/>
+                <w:szCs w:val="22"/>
+                <w:u w:val="none"/>
+              </w:rPr>
+              <w:t>2010</w:t>
+            </w:r>
+          </w:p>
+        </w:tc>
+        <w:tc>
+          <w:tcPr>
+            <w:tcW w:w="2830" w:type="dxa"/>
+            <w:tcBorders>
+              <w:top w:val="single" w:sz="4"/>
+              <w:left w:val="single" w:sz="4"/>
+              <w:bottom w:val="single" w:sz="4"/>
+              <w:right w:val="single" w:sz="4"/>
+            </w:tcBorders>
+            <w:shd w:val="clear" w:color="auto" w:fill="F4B084"/>
+            <w:tcMar/>
+            <w:vAlign w:val="bottom"/>
+          </w:tcPr>
+          <w:p>
+            <w:pPr>
+              <w:jc w:val="center"/>
+            </w:pPr>
+            <w:r>
+              <w:rPr>
+                <w:rFonts w:ascii="Calibri" w:hAnsi="Calibri" w:eastAsia="Calibri" w:cs="Calibri"/>
+                <w:b w:val="0"/>
+                <w:bCs w:val="0"/>
+                <w:i w:val="0"/>
+                <w:iCs w:val="0"/>
+                <w:strike w:val="0"/>
+                <w:dstrike w:val="0"/>
+                <w:color w:val="000000" w:themeColor="text1" w:themeTint="FF" w:themeShade="FF"/>
+                <w:sz w:val="22"/>
+                <w:szCs w:val="22"/>
+                <w:u w:val="none"/>
+              </w:rPr>
+              <w:t>2019</w:t>
+            </w:r>
+          </w:p>
+        </w:tc>
+      </w:tr>
+      <w:tr>
+        <w:trPr>
+          <w:trHeight w:val="300"/>
+        </w:trPr>
+        <w:tc>
+          <w:tcPr>
+            <w:tcW w:w="2830" w:type="dxa"/>
+            <w:tcBorders>
+              <w:top w:val="single" w:sz="4"/>
+              <w:left w:val="single" w:sz="4"/>
+              <w:bottom w:val="single" w:sz="4"/>
+              <w:right w:val="single" w:sz="4"/>
+            </w:tcBorders>
+            <w:tcMar/>
+            <w:vAlign w:val="bottom"/>
+          </w:tcPr>
+          <w:p>
+            <w:r>
+              <w:rPr>
+                <w:rFonts w:ascii="Calibri" w:hAnsi="Calibri" w:eastAsia="Calibri" w:cs="Calibri"/>
+                <w:b w:val="0"/>
+                <w:bCs w:val="0"/>
+                <w:i w:val="0"/>
+                <w:iCs w:val="0"/>
+                <w:strike w:val="0"/>
+                <w:dstrike w:val="0"/>
+                <w:color w:val="000000" w:themeColor="text1" w:themeTint="FF" w:themeShade="FF"/>
+                <w:sz w:val="22"/>
+                <w:szCs w:val="22"/>
+                <w:u w:val="none"/>
+              </w:rPr>
+              <w:t xml:space="preserve">Norte </w:t>
+            </w:r>
+          </w:p>
+        </w:tc>
+        <w:tc>
+          <w:tcPr>
+            <w:tcW w:w="2830" w:type="dxa"/>
+            <w:tcBorders>
+              <w:top w:val="single" w:sz="4"/>
+              <w:left w:val="single" w:sz="4"/>
+              <w:bottom w:val="single" w:sz="4"/>
+              <w:right w:val="single" w:sz="4"/>
+            </w:tcBorders>
+            <w:tcMar/>
+            <w:vAlign w:val="bottom"/>
+          </w:tcPr>
+          <w:p>
+            <w:pPr>
+              <w:jc w:val="center"/>
+            </w:pPr>
+            <w:r>
+              <w:rPr>
+                <w:rFonts w:ascii="Calibri" w:hAnsi="Calibri" w:eastAsia="Calibri" w:cs="Calibri"/>
+                <w:b w:val="0"/>
+                <w:bCs w:val="0"/>
+                <w:i w:val="0"/>
+                <w:iCs w:val="0"/>
+                <w:strike w:val="0"/>
+                <w:dstrike w:val="0"/>
+                <w:color w:val="000000" w:themeColor="text1" w:themeTint="FF" w:themeShade="FF"/>
+                <w:sz w:val="22"/>
+                <w:szCs w:val="22"/>
+                <w:u w:val="none"/>
+              </w:rPr>
+              <w:t>6,6065</w:t>
+            </w:r>
+          </w:p>
+        </w:tc>
+        <w:tc>
+          <w:tcPr>
+            <w:tcW w:w="2830" w:type="dxa"/>
+            <w:tcBorders>
+              <w:top w:val="single" w:sz="4"/>
+              <w:left w:val="single" w:sz="4"/>
+              <w:bottom w:val="single" w:sz="4"/>
+              <w:right w:val="single" w:sz="4"/>
+            </w:tcBorders>
+            <w:tcMar/>
+            <w:vAlign w:val="bottom"/>
+          </w:tcPr>
+          <w:p>
+            <w:pPr>
+              <w:jc w:val="center"/>
+            </w:pPr>
+            <w:r>
+              <w:rPr>
+                <w:rFonts w:ascii="Calibri" w:hAnsi="Calibri" w:eastAsia="Calibri" w:cs="Calibri"/>
+                <w:b w:val="0"/>
+                <w:bCs w:val="0"/>
+                <w:i w:val="0"/>
+                <w:iCs w:val="0"/>
+                <w:strike w:val="0"/>
+                <w:dstrike w:val="0"/>
+                <w:color w:val="000000" w:themeColor="text1" w:themeTint="FF" w:themeShade="FF"/>
+                <w:sz w:val="22"/>
+                <w:szCs w:val="22"/>
+                <w:u w:val="none"/>
+              </w:rPr>
+              <w:t>7,4196</w:t>
+            </w:r>
+          </w:p>
+        </w:tc>
+      </w:tr>
+      <w:tr>
+        <w:trPr>
+          <w:trHeight w:val="300"/>
+        </w:trPr>
+        <w:tc>
+          <w:tcPr>
+            <w:tcW w:w="2830" w:type="dxa"/>
+            <w:tcBorders>
+              <w:top w:val="single" w:sz="4"/>
+              <w:left w:val="single" w:sz="4"/>
+              <w:bottom w:val="single" w:sz="4"/>
+              <w:right w:val="single" w:sz="4"/>
+            </w:tcBorders>
+            <w:tcMar/>
+            <w:vAlign w:val="bottom"/>
+          </w:tcPr>
+          <w:p>
+            <w:r>
+              <w:rPr>
+                <w:rFonts w:ascii="Calibri" w:hAnsi="Calibri" w:eastAsia="Calibri" w:cs="Calibri"/>
+                <w:b w:val="0"/>
+                <w:bCs w:val="0"/>
+                <w:i w:val="0"/>
+                <w:iCs w:val="0"/>
+                <w:strike w:val="0"/>
+                <w:dstrike w:val="0"/>
+                <w:color w:val="000000" w:themeColor="text1" w:themeTint="FF" w:themeShade="FF"/>
+                <w:sz w:val="22"/>
+                <w:szCs w:val="22"/>
+                <w:u w:val="none"/>
+              </w:rPr>
+              <w:t>Nordeste</w:t>
+            </w:r>
+          </w:p>
+        </w:tc>
+        <w:tc>
+          <w:tcPr>
+            <w:tcW w:w="2830" w:type="dxa"/>
+            <w:tcBorders>
+              <w:top w:val="single" w:sz="4"/>
+              <w:left w:val="single" w:sz="4"/>
+              <w:bottom w:val="single" w:sz="4"/>
+              <w:right w:val="single" w:sz="4"/>
+            </w:tcBorders>
+            <w:tcMar/>
+            <w:vAlign w:val="bottom"/>
+          </w:tcPr>
+          <w:p>
+            <w:pPr>
+              <w:jc w:val="center"/>
+            </w:pPr>
+            <w:r>
+              <w:rPr>
+                <w:rFonts w:ascii="Calibri" w:hAnsi="Calibri" w:eastAsia="Calibri" w:cs="Calibri"/>
+                <w:b w:val="0"/>
+                <w:bCs w:val="0"/>
+                <w:i w:val="0"/>
+                <w:iCs w:val="0"/>
+                <w:strike w:val="0"/>
+                <w:dstrike w:val="0"/>
+                <w:color w:val="000000" w:themeColor="text1" w:themeTint="FF" w:themeShade="FF"/>
+                <w:sz w:val="22"/>
+                <w:szCs w:val="22"/>
+                <w:u w:val="none"/>
+              </w:rPr>
+              <w:t>26,0852</w:t>
+            </w:r>
+          </w:p>
+        </w:tc>
+        <w:tc>
+          <w:tcPr>
+            <w:tcW w:w="2830" w:type="dxa"/>
+            <w:tcBorders>
+              <w:top w:val="single" w:sz="4"/>
+              <w:left w:val="single" w:sz="4"/>
+              <w:bottom w:val="single" w:sz="4"/>
+              <w:right w:val="single" w:sz="4"/>
+            </w:tcBorders>
+            <w:tcMar/>
+            <w:vAlign w:val="bottom"/>
+          </w:tcPr>
+          <w:p>
+            <w:pPr>
+              <w:jc w:val="center"/>
+            </w:pPr>
+            <w:r>
+              <w:rPr>
+                <w:rFonts w:ascii="Calibri" w:hAnsi="Calibri" w:eastAsia="Calibri" w:cs="Calibri"/>
+                <w:b w:val="0"/>
+                <w:bCs w:val="0"/>
+                <w:i w:val="0"/>
+                <w:iCs w:val="0"/>
+                <w:strike w:val="0"/>
+                <w:dstrike w:val="0"/>
+                <w:color w:val="000000" w:themeColor="text1" w:themeTint="FF" w:themeShade="FF"/>
+                <w:sz w:val="22"/>
+                <w:szCs w:val="22"/>
+                <w:u w:val="none"/>
+              </w:rPr>
+              <w:t>24,9159</w:t>
+            </w:r>
+          </w:p>
+        </w:tc>
+      </w:tr>
+      <w:tr>
+        <w:trPr>
+          <w:trHeight w:val="300"/>
+        </w:trPr>
+        <w:tc>
+          <w:tcPr>
+            <w:tcW w:w="2830" w:type="dxa"/>
+            <w:tcBorders>
+              <w:top w:val="single" w:sz="4"/>
+              <w:left w:val="single" w:sz="4"/>
+              <w:bottom w:val="single" w:sz="4"/>
+              <w:right w:val="single" w:sz="4"/>
+            </w:tcBorders>
+            <w:tcMar/>
+            <w:vAlign w:val="bottom"/>
+          </w:tcPr>
+          <w:p>
+            <w:r>
+              <w:rPr>
+                <w:rFonts w:ascii="Calibri" w:hAnsi="Calibri" w:eastAsia="Calibri" w:cs="Calibri"/>
+                <w:b w:val="0"/>
+                <w:bCs w:val="0"/>
+                <w:i w:val="0"/>
+                <w:iCs w:val="0"/>
+                <w:strike w:val="0"/>
+                <w:dstrike w:val="0"/>
+                <w:color w:val="000000" w:themeColor="text1" w:themeTint="FF" w:themeShade="FF"/>
+                <w:sz w:val="22"/>
+                <w:szCs w:val="22"/>
+                <w:u w:val="none"/>
+              </w:rPr>
+              <w:t>Centro-Oeste</w:t>
+            </w:r>
+          </w:p>
+        </w:tc>
+        <w:tc>
+          <w:tcPr>
+            <w:tcW w:w="2830" w:type="dxa"/>
+            <w:tcBorders>
+              <w:top w:val="single" w:sz="4"/>
+              <w:left w:val="single" w:sz="4"/>
+              <w:bottom w:val="single" w:sz="4"/>
+              <w:right w:val="single" w:sz="4"/>
+            </w:tcBorders>
+            <w:tcMar/>
+            <w:vAlign w:val="bottom"/>
+          </w:tcPr>
+          <w:p>
+            <w:pPr>
+              <w:jc w:val="center"/>
+            </w:pPr>
+            <w:r>
+              <w:rPr>
+                <w:rFonts w:ascii="Calibri" w:hAnsi="Calibri" w:eastAsia="Calibri" w:cs="Calibri"/>
+                <w:b w:val="0"/>
+                <w:bCs w:val="0"/>
+                <w:i w:val="0"/>
+                <w:iCs w:val="0"/>
+                <w:strike w:val="0"/>
+                <w:dstrike w:val="0"/>
+                <w:color w:val="000000" w:themeColor="text1" w:themeTint="FF" w:themeShade="FF"/>
+                <w:sz w:val="22"/>
+                <w:szCs w:val="22"/>
+                <w:u w:val="none"/>
+              </w:rPr>
+              <w:t>7,6108</w:t>
+            </w:r>
+          </w:p>
+        </w:tc>
+        <w:tc>
+          <w:tcPr>
+            <w:tcW w:w="2830" w:type="dxa"/>
+            <w:tcBorders>
+              <w:top w:val="single" w:sz="4"/>
+              <w:left w:val="single" w:sz="4"/>
+              <w:bottom w:val="single" w:sz="4"/>
+              <w:right w:val="single" w:sz="4"/>
+            </w:tcBorders>
+            <w:tcMar/>
+            <w:vAlign w:val="bottom"/>
+          </w:tcPr>
+          <w:p>
+            <w:pPr>
+              <w:jc w:val="center"/>
+            </w:pPr>
+            <w:r>
+              <w:rPr>
+                <w:rFonts w:ascii="Calibri" w:hAnsi="Calibri" w:eastAsia="Calibri" w:cs="Calibri"/>
+                <w:b w:val="0"/>
+                <w:bCs w:val="0"/>
+                <w:i w:val="0"/>
+                <w:iCs w:val="0"/>
+                <w:strike w:val="0"/>
+                <w:dstrike w:val="0"/>
+                <w:color w:val="000000" w:themeColor="text1" w:themeTint="FF" w:themeShade="FF"/>
+                <w:sz w:val="22"/>
+                <w:szCs w:val="22"/>
+                <w:u w:val="none"/>
+              </w:rPr>
+              <w:t>7,3545</w:t>
+            </w:r>
+          </w:p>
+        </w:tc>
+      </w:tr>
+      <w:tr>
+        <w:trPr>
+          <w:trHeight w:val="300"/>
+        </w:trPr>
+        <w:tc>
+          <w:tcPr>
+            <w:tcW w:w="2830" w:type="dxa"/>
+            <w:tcBorders>
+              <w:top w:val="single" w:sz="4"/>
+              <w:left w:val="single" w:sz="4"/>
+              <w:bottom w:val="single" w:sz="4"/>
+              <w:right w:val="single" w:sz="4"/>
+            </w:tcBorders>
+            <w:tcMar/>
+            <w:vAlign w:val="bottom"/>
+          </w:tcPr>
+          <w:p>
+            <w:r>
+              <w:rPr>
+                <w:rFonts w:ascii="Calibri" w:hAnsi="Calibri" w:eastAsia="Calibri" w:cs="Calibri"/>
+                <w:b w:val="0"/>
+                <w:bCs w:val="0"/>
+                <w:i w:val="0"/>
+                <w:iCs w:val="0"/>
+                <w:strike w:val="0"/>
+                <w:dstrike w:val="0"/>
+                <w:color w:val="000000" w:themeColor="text1" w:themeTint="FF" w:themeShade="FF"/>
+                <w:sz w:val="22"/>
+                <w:szCs w:val="22"/>
+                <w:u w:val="none"/>
+              </w:rPr>
+              <w:t>Sudeste</w:t>
+            </w:r>
+          </w:p>
+        </w:tc>
+        <w:tc>
+          <w:tcPr>
+            <w:tcW w:w="2830" w:type="dxa"/>
+            <w:tcBorders>
+              <w:top w:val="single" w:sz="4"/>
+              <w:left w:val="single" w:sz="4"/>
+              <w:bottom w:val="single" w:sz="4"/>
+              <w:right w:val="single" w:sz="4"/>
+            </w:tcBorders>
+            <w:tcMar/>
+            <w:vAlign w:val="bottom"/>
+          </w:tcPr>
+          <w:p>
+            <w:pPr>
+              <w:jc w:val="center"/>
+            </w:pPr>
+            <w:r>
+              <w:rPr>
+                <w:rFonts w:ascii="Calibri" w:hAnsi="Calibri" w:eastAsia="Calibri" w:cs="Calibri"/>
+                <w:b w:val="0"/>
+                <w:bCs w:val="0"/>
+                <w:i w:val="0"/>
+                <w:iCs w:val="0"/>
+                <w:strike w:val="0"/>
+                <w:dstrike w:val="0"/>
+                <w:color w:val="000000" w:themeColor="text1" w:themeTint="FF" w:themeShade="FF"/>
+                <w:sz w:val="22"/>
+                <w:szCs w:val="22"/>
+                <w:u w:val="none"/>
+              </w:rPr>
+              <w:t>48,9580</w:t>
+            </w:r>
+          </w:p>
+        </w:tc>
+        <w:tc>
+          <w:tcPr>
+            <w:tcW w:w="2830" w:type="dxa"/>
+            <w:tcBorders>
+              <w:top w:val="single" w:sz="4"/>
+              <w:left w:val="single" w:sz="4"/>
+              <w:bottom w:val="single" w:sz="4"/>
+              <w:right w:val="single" w:sz="4"/>
+            </w:tcBorders>
+            <w:tcMar/>
+            <w:vAlign w:val="bottom"/>
+          </w:tcPr>
+          <w:p>
+            <w:pPr>
+              <w:jc w:val="center"/>
+            </w:pPr>
+            <w:r>
+              <w:rPr>
+                <w:rFonts w:ascii="Calibri" w:hAnsi="Calibri" w:eastAsia="Calibri" w:cs="Calibri"/>
+                <w:b w:val="0"/>
+                <w:bCs w:val="0"/>
+                <w:i w:val="0"/>
+                <w:iCs w:val="0"/>
+                <w:strike w:val="0"/>
+                <w:dstrike w:val="0"/>
+                <w:color w:val="000000" w:themeColor="text1" w:themeTint="FF" w:themeShade="FF"/>
+                <w:sz w:val="22"/>
+                <w:szCs w:val="22"/>
+                <w:u w:val="none"/>
+              </w:rPr>
+              <w:t>49,8839</w:t>
+            </w:r>
+          </w:p>
+        </w:tc>
+      </w:tr>
+      <w:tr>
+        <w:trPr>
+          <w:trHeight w:val="300"/>
+        </w:trPr>
+        <w:tc>
+          <w:tcPr>
+            <w:tcW w:w="2830" w:type="dxa"/>
+            <w:tcBorders>
+              <w:top w:val="single" w:sz="4"/>
+              <w:left w:val="single" w:sz="4"/>
+              <w:bottom w:val="single" w:sz="4"/>
+              <w:right w:val="single" w:sz="4"/>
+            </w:tcBorders>
+            <w:tcMar/>
+            <w:vAlign w:val="bottom"/>
+          </w:tcPr>
+          <w:p>
+            <w:r>
+              <w:rPr>
+                <w:rFonts w:ascii="Calibri" w:hAnsi="Calibri" w:eastAsia="Calibri" w:cs="Calibri"/>
+                <w:b w:val="0"/>
+                <w:bCs w:val="0"/>
+                <w:i w:val="0"/>
+                <w:iCs w:val="0"/>
+                <w:strike w:val="0"/>
+                <w:dstrike w:val="0"/>
+                <w:color w:val="000000" w:themeColor="text1" w:themeTint="FF" w:themeShade="FF"/>
+                <w:sz w:val="22"/>
+                <w:szCs w:val="22"/>
+                <w:u w:val="none"/>
+              </w:rPr>
+              <w:t>Sul</w:t>
+            </w:r>
+          </w:p>
+        </w:tc>
+        <w:tc>
+          <w:tcPr>
+            <w:tcW w:w="2830" w:type="dxa"/>
+            <w:tcBorders>
+              <w:top w:val="single" w:sz="4"/>
+              <w:left w:val="single" w:sz="4"/>
+              <w:bottom w:val="single" w:sz="4"/>
+              <w:right w:val="single" w:sz="4"/>
+            </w:tcBorders>
+            <w:tcMar/>
+            <w:vAlign w:val="bottom"/>
+          </w:tcPr>
+          <w:p>
+            <w:pPr>
+              <w:jc w:val="center"/>
+            </w:pPr>
+            <w:r>
+              <w:rPr>
+                <w:rFonts w:ascii="Calibri" w:hAnsi="Calibri" w:eastAsia="Calibri" w:cs="Calibri"/>
+                <w:b w:val="0"/>
+                <w:bCs w:val="0"/>
+                <w:i w:val="0"/>
+                <w:iCs w:val="0"/>
+                <w:strike w:val="0"/>
+                <w:dstrike w:val="0"/>
+                <w:color w:val="000000" w:themeColor="text1" w:themeTint="FF" w:themeShade="FF"/>
+                <w:sz w:val="22"/>
+                <w:szCs w:val="22"/>
+                <w:u w:val="none"/>
+              </w:rPr>
+              <w:t>10,7395</w:t>
+            </w:r>
+          </w:p>
+        </w:tc>
+        <w:tc>
+          <w:tcPr>
+            <w:tcW w:w="2830" w:type="dxa"/>
+            <w:tcBorders>
+              <w:top w:val="single" w:sz="4"/>
+              <w:left w:val="single" w:sz="4"/>
+              <w:bottom w:val="single" w:sz="4"/>
+              <w:right w:val="single" w:sz="4"/>
+            </w:tcBorders>
+            <w:tcMar/>
+            <w:vAlign w:val="bottom"/>
+          </w:tcPr>
+          <w:p>
+            <w:pPr>
+              <w:jc w:val="center"/>
+            </w:pPr>
+            <w:r>
+              <w:rPr>
+                <w:rFonts w:ascii="Calibri" w:hAnsi="Calibri" w:eastAsia="Calibri" w:cs="Calibri"/>
+                <w:b w:val="0"/>
+                <w:bCs w:val="0"/>
+                <w:i w:val="0"/>
+                <w:iCs w:val="0"/>
+                <w:strike w:val="0"/>
+                <w:dstrike w:val="0"/>
+                <w:color w:val="000000" w:themeColor="text1" w:themeTint="FF" w:themeShade="FF"/>
+                <w:sz w:val="22"/>
+                <w:szCs w:val="22"/>
+                <w:u w:val="none"/>
+              </w:rPr>
+              <w:t>10,4261</w:t>
+            </w:r>
+          </w:p>
+        </w:tc>
+      </w:tr>
+      <w:tr>
+        <w:trPr>
+          <w:trHeight w:val="300"/>
+        </w:trPr>
+        <w:tc>
+          <w:tcPr>
+            <w:tcW w:w="2830" w:type="dxa"/>
+            <w:tcBorders>
+              <w:top w:val="single" w:sz="4"/>
+              <w:left w:val="single" w:sz="4"/>
+              <w:bottom w:val="single" w:sz="4"/>
+              <w:right w:val="single" w:sz="4"/>
+            </w:tcBorders>
+            <w:tcMar/>
+            <w:vAlign w:val="bottom"/>
+          </w:tcPr>
+          <w:p>
+            <w:r>
+              <w:rPr>
+                <w:rFonts w:ascii="Calibri" w:hAnsi="Calibri" w:eastAsia="Calibri" w:cs="Calibri"/>
+                <w:b w:val="0"/>
+                <w:bCs w:val="0"/>
+                <w:i w:val="0"/>
+                <w:iCs w:val="0"/>
+                <w:strike w:val="0"/>
+                <w:dstrike w:val="0"/>
+                <w:color w:val="000000" w:themeColor="text1" w:themeTint="FF" w:themeShade="FF"/>
+                <w:sz w:val="22"/>
+                <w:szCs w:val="22"/>
+                <w:u w:val="none"/>
+              </w:rPr>
+              <w:t>Total</w:t>
+            </w:r>
+          </w:p>
+        </w:tc>
+        <w:tc>
+          <w:tcPr>
+            <w:tcW w:w="2830" w:type="dxa"/>
+            <w:tcBorders>
+              <w:top w:val="single" w:sz="4"/>
+              <w:left w:val="single" w:sz="4"/>
+              <w:bottom w:val="single" w:sz="4"/>
+              <w:right w:val="single" w:sz="4"/>
+            </w:tcBorders>
+            <w:tcMar/>
+            <w:vAlign w:val="bottom"/>
+          </w:tcPr>
+          <w:p>
+            <w:pPr>
+              <w:jc w:val="center"/>
+            </w:pPr>
+            <w:r>
+              <w:rPr>
+                <w:rFonts w:ascii="Calibri" w:hAnsi="Calibri" w:eastAsia="Calibri" w:cs="Calibri"/>
+                <w:b w:val="0"/>
+                <w:bCs w:val="0"/>
+                <w:i w:val="0"/>
+                <w:iCs w:val="0"/>
+                <w:strike w:val="0"/>
+                <w:dstrike w:val="0"/>
+                <w:color w:val="000000" w:themeColor="text1" w:themeTint="FF" w:themeShade="FF"/>
+                <w:sz w:val="22"/>
+                <w:szCs w:val="22"/>
+                <w:u w:val="none"/>
+              </w:rPr>
+              <w:t>100</w:t>
+            </w:r>
+          </w:p>
+        </w:tc>
+        <w:tc>
+          <w:tcPr>
+            <w:tcW w:w="2830" w:type="dxa"/>
+            <w:tcBorders>
+              <w:top w:val="single" w:sz="4"/>
+              <w:left w:val="single" w:sz="4"/>
+              <w:bottom w:val="single" w:sz="4"/>
+              <w:right w:val="single" w:sz="4"/>
+            </w:tcBorders>
+            <w:tcMar/>
+            <w:vAlign w:val="bottom"/>
+          </w:tcPr>
+          <w:p>
+            <w:pPr>
+              <w:jc w:val="center"/>
+            </w:pPr>
+            <w:r>
+              <w:rPr>
+                <w:rFonts w:ascii="Calibri" w:hAnsi="Calibri" w:eastAsia="Calibri" w:cs="Calibri"/>
+                <w:b w:val="0"/>
+                <w:bCs w:val="0"/>
+                <w:i w:val="0"/>
+                <w:iCs w:val="0"/>
+                <w:strike w:val="0"/>
+                <w:dstrike w:val="0"/>
+                <w:color w:val="000000" w:themeColor="text1" w:themeTint="FF" w:themeShade="FF"/>
+                <w:sz w:val="22"/>
+                <w:szCs w:val="22"/>
+                <w:u w:val="none"/>
+              </w:rPr>
+              <w:t>100</w:t>
+            </w:r>
+          </w:p>
+        </w:tc>
+      </w:tr>
+    </w:tbl>
+    <w:p>
+      <w:pPr>
+        <w:pStyle w:val="Normal"/>
+      </w:pPr>
+    </w:p>
+    <w:p>
       <w:pPr>
         <w:ind w:firstLine="0"/>
         <w:jc w:val="center"/>
         <w:rPr>
           <w:rFonts w:cs="Arial"/>
-          <w:szCs w:val="24"/>
-        </w:rPr>
-      </w:pPr>
-      <w:r>
-        <w:rPr>
-          <w:rFonts w:cs="Arial"/>
-          <w:szCs w:val="24"/>
-        </w:rPr>
-        <w:t>Tabela 3: Frequência Relativa Percentual</w:t>
+        </w:rPr>
+      </w:pPr>
+      <w:r>
+        <w:rPr>
+          <w:rFonts w:cs="Arial"/>
+        </w:rPr>
+        <w:t xml:space="preserve">Fonte: Panorama ABRELPE 2020 V5. Requerimento de Download disponível em: </w:t>
+      </w:r>
+      <w:hyperlink r:id="Rba6bb6d6f94b46f7">
+        <w:r>
+          <w:rPr>
+            <w:rStyle w:val="Hyperlink"/>
+            <w:rFonts w:cs="Arial"/>
+          </w:rPr>
+          <w:t>https://abrelpe.org.br/panorama-2020/</w:t>
+        </w:r>
+      </w:hyperlink>
+    </w:p>
+    <w:p>
+      <w:pPr>
+        <w:pStyle w:val="Normal"/>
+      </w:pPr>
+    </w:p>
+    <w:p xmlns:wp14="http://schemas.microsoft.com/office/word/2010/wordml" wp14:textId="77777777">
+      <w:r>
+        <w:t xml:space="preserve">Com base na Tabela 1, foi plotado o Gráfico 1 da frequência absoluta </w:t>
+      </w:r>
+      <w:r>
+        <w:t xml:space="preserve">de cada uma das regiões </w:t>
+      </w:r>
+      <w:r>
+        <w:t>referente aos anos de 2010 e 2019</w:t>
+      </w:r>
+      <w:r>
+        <w:t>.</w:t>
       </w:r>
     </w:p>
     <w:p xmlns:wp14="http://schemas.microsoft.com/office/word/2010/wordml" wp14:textId="77777777">
@@ -3334,175 +5238,229 @@
         <w:jc w:val="center"/>
       </w:pPr>
       <w:r>
-        <w:rPr>
-          <w:highlight w:val="yellow"/>
-        </w:rPr>
-        <w:t>Apresentar a tabela com os cálculos realizados</w:t>
-      </w:r>
-    </w:p>
-    <w:p xmlns:wp14="http://schemas.microsoft.com/office/word/2010/wordml" wp14:textId="77777777">
-      <w:pPr>
+        <w:rPr/>
+        <w:t>Gráfico 1: Frequência Absoluta</w:t>
+      </w:r>
+    </w:p>
+    <w:p>
+      <w:pPr>
+        <w:jc w:val="center"/>
+      </w:pPr>
+    </w:p>
+    <w:p>
+      <w:pPr>
+        <w:pStyle w:val="Normal"/>
+        <w:jc w:val="center"/>
+      </w:pPr>
+    </w:p>
+    <w:p>
+      <w:pPr>
+        <w:pStyle w:val="Normal"/>
         <w:ind w:firstLine="0"/>
         <w:jc w:val="center"/>
-        <w:rPr>
-          <w:rFonts w:cs="Arial"/>
-          <w:szCs w:val="24"/>
-        </w:rPr>
-      </w:pPr>
-      <w:r>
-        <w:rPr>
-          <w:rFonts w:cs="Arial"/>
-          <w:szCs w:val="24"/>
-        </w:rPr>
-        <w:t>Fonte: Autor.</w:t>
-      </w:r>
-    </w:p>
-    <w:p xmlns:wp14="http://schemas.microsoft.com/office/word/2010/wordml" wp14:textId="77777777">
-      <w:r>
-        <w:lastRenderedPageBreak/>
-        <w:t xml:space="preserve">Com base na Tabela 1, foi plotado o Gráfico 1 da frequência absoluta </w:t>
-      </w:r>
-      <w:r>
-        <w:t xml:space="preserve">de cada uma das regiões </w:t>
-      </w:r>
-      <w:r>
-        <w:t>referente aos anos de 2019 e 2020</w:t>
-      </w:r>
-      <w:r>
-        <w:t>.</w:t>
-      </w:r>
-    </w:p>
-    <w:p xmlns:wp14="http://schemas.microsoft.com/office/word/2010/wordml" wp14:textId="77777777">
+      </w:pPr>
+      <w:r>
+        <w:drawing>
+          <wp:inline wp14:editId="3F38B632" wp14:anchorId="4C5DED25">
+            <wp:extent cx="6315075" cy="2697949"/>
+            <wp:effectExtent l="0" t="0" r="0" b="0"/>
+            <wp:docPr id="584768589" name="" title=""/>
+            <wp:cNvGraphicFramePr>
+              <a:graphicFrameLocks noChangeAspect="1"/>
+            </wp:cNvGraphicFramePr>
+            <a:graphic>
+              <a:graphicData uri="http://schemas.openxmlformats.org/drawingml/2006/picture">
+                <pic:pic>
+                  <pic:nvPicPr>
+                    <pic:cNvPr id="0" name=""/>
+                    <pic:cNvPicPr/>
+                  </pic:nvPicPr>
+                  <pic:blipFill>
+                    <a:blip r:embed="R9461db2d94f64ee9">
+                      <a:extLst>
+                        <a:ext xmlns:a="http://schemas.openxmlformats.org/drawingml/2006/main" uri="{28A0092B-C50C-407E-A947-70E740481C1C}">
+                          <a14:useLocalDpi val="0"/>
+                        </a:ext>
+                      </a:extLst>
+                    </a:blip>
+                    <a:stretch>
+                      <a:fillRect/>
+                    </a:stretch>
+                  </pic:blipFill>
+                  <pic:spPr>
+                    <a:xfrm>
+                      <a:off x="0" y="0"/>
+                      <a:ext cx="6315075" cy="2697949"/>
+                    </a:xfrm>
+                    <a:prstGeom prst="rect">
+                      <a:avLst/>
+                    </a:prstGeom>
+                  </pic:spPr>
+                </pic:pic>
+              </a:graphicData>
+            </a:graphic>
+          </wp:inline>
+        </w:drawing>
+      </w:r>
+    </w:p>
+    <w:p>
       <w:pPr>
         <w:ind w:firstLine="0"/>
         <w:jc w:val="center"/>
-      </w:pPr>
-      <w:r>
-        <w:t>Gráfico 1: Frequência Absoluta</w:t>
-      </w:r>
-    </w:p>
-    <w:p xmlns:wp14="http://schemas.microsoft.com/office/word/2010/wordml" wp14:textId="77777777">
-      <w:pPr>
+        <w:rPr>
+          <w:rFonts w:cs="Arial"/>
+        </w:rPr>
+      </w:pPr>
+      <w:r>
+        <w:rPr>
+          <w:rFonts w:cs="Arial"/>
+        </w:rPr>
+        <w:t xml:space="preserve">Fonte: Panorama ABRELPE 2020 V5. Requerimento de Download disponível em: </w:t>
+      </w:r>
+      <w:hyperlink r:id="R90ecf78a11574254">
+        <w:r>
+          <w:rPr>
+            <w:rStyle w:val="Hyperlink"/>
+            <w:rFonts w:cs="Arial"/>
+          </w:rPr>
+          <w:t>https://abrelpe.org.br/panorama-2020/</w:t>
+        </w:r>
+      </w:hyperlink>
+    </w:p>
+    <w:p>
+      <w:pPr>
+        <w:pStyle w:val="Normal"/>
         <w:ind w:firstLine="0"/>
         <w:jc w:val="center"/>
-      </w:pPr>
-      <w:r>
-        <w:rPr>
-          <w:highlight w:val="yellow"/>
-        </w:rPr>
-        <w:t>A</w:t>
-      </w:r>
-      <w:r>
-        <w:rPr>
-          <w:highlight w:val="yellow"/>
-        </w:rPr>
-        <w:t>presentar o gráfico</w:t>
+        <w:rPr>
+          <w:rFonts w:cs="Arial"/>
+        </w:rPr>
+      </w:pPr>
+    </w:p>
+    <w:p xmlns:wp14="http://schemas.microsoft.com/office/word/2010/wordml" wp14:textId="12CBA754">
+      <w:r>
+        <w:rPr/>
+        <w:t>Logo, pela análise do Gráfico 1, houve um crescente aumento de toneladas por ano gerado de resíduos sólidos urbanos (RSU) em cada uma das regiões do país. As regiões Sudeste e Nordeste se mantiveram, nos dois anos analisados, como as com o maior número de geração de RSU dentre todas as cinco regiões do Brasil.</w:t>
+      </w:r>
+    </w:p>
+    <w:p xmlns:wp14="http://schemas.microsoft.com/office/word/2010/wordml" wp14:textId="77777777">
+      <w:r>
+        <w:t>Com os dados da Tabela 3, foram plotados os gráficos 2 e 3</w:t>
+      </w:r>
+      <w:r>
+        <w:t xml:space="preserve"> referente</w:t>
+      </w:r>
+      <w:r>
+        <w:t xml:space="preserve"> a frequência relativa percentual</w:t>
+      </w:r>
+      <w:r>
+        <w:t xml:space="preserve"> dos anos de 2010 e 2019.</w:t>
       </w:r>
     </w:p>
     <w:p xmlns:wp14="http://schemas.microsoft.com/office/word/2010/wordml" wp14:textId="77777777">
       <w:pPr>
         <w:ind w:firstLine="0"/>
         <w:jc w:val="center"/>
-        <w:rPr>
-          <w:rFonts w:cs="Arial"/>
-          <w:szCs w:val="24"/>
-        </w:rPr>
-      </w:pPr>
-      <w:r>
-        <w:rPr>
-          <w:rFonts w:cs="Arial"/>
-          <w:szCs w:val="24"/>
-        </w:rPr>
-        <w:t>Fonte: Autor.</w:t>
-      </w:r>
-    </w:p>
-    <w:p xmlns:wp14="http://schemas.microsoft.com/office/word/2010/wordml" wp14:textId="77777777">
-      <w:r>
-        <w:t xml:space="preserve">Logo, pela análise do Gráfico 1, </w:t>
-      </w:r>
-      <w:r>
-        <w:t xml:space="preserve">houve um crescente aumento </w:t>
-      </w:r>
-      <w:r>
-        <w:t>de toneladas por ano gerado</w:t>
-      </w:r>
-      <w:r>
-        <w:t xml:space="preserve"> de </w:t>
-      </w:r>
-      <w:r>
-        <w:t>resíduo</w:t>
-      </w:r>
-      <w:r>
-        <w:t>s</w:t>
-      </w:r>
-      <w:r>
-        <w:t xml:space="preserve"> sólidos urbanos (</w:t>
-      </w:r>
-      <w:r>
-        <w:t>RSU</w:t>
-      </w:r>
-      <w:r>
-        <w:t>)</w:t>
-      </w:r>
-      <w:r>
-        <w:t xml:space="preserve"> em cada uma das regiões do país.</w:t>
-      </w:r>
-    </w:p>
-    <w:p xmlns:wp14="http://schemas.microsoft.com/office/word/2010/wordml" wp14:textId="77777777">
-      <w:r>
-        <w:t>Com os dados da Tabela 3, foram plotados os gráficos 2 e 3</w:t>
-      </w:r>
-      <w:r>
-        <w:t xml:space="preserve"> referente</w:t>
-      </w:r>
-      <w:r>
-        <w:t xml:space="preserve"> a frequência relativa percentual</w:t>
-      </w:r>
-      <w:r>
-        <w:t xml:space="preserve"> dos anos de 2019 e 2020</w:t>
-      </w:r>
-      <w:r>
-        <w:t>.</w:t>
-      </w:r>
-    </w:p>
-    <w:p xmlns:wp14="http://schemas.microsoft.com/office/word/2010/wordml" wp14:textId="77777777">
-      <w:pPr>
+      </w:pPr>
+      <w:r>
+        <w:rPr/>
+        <w:t>Gráfico 2: Frequência Relativa Percentual 2010</w:t>
+      </w:r>
+    </w:p>
+    <w:p xmlns:wp14="http://schemas.microsoft.com/office/word/2010/wordml" wp14:textId="51554CC1">
+      <w:pPr>
+        <w:ind/>
+        <w:jc w:val="center"/>
+      </w:pPr>
+      <w:r>
+        <w:drawing>
+          <wp:inline xmlns:wp14="http://schemas.microsoft.com/office/word/2010/wordprocessingDrawing" wp14:editId="5DF8E1D2" wp14:anchorId="7389B753">
+            <wp:extent cx="4572000" cy="2752725"/>
+            <wp:effectExtent l="0" t="0" r="0" b="0"/>
+            <wp:docPr id="772064568" name="" title=""/>
+            <wp:cNvGraphicFramePr>
+              <a:graphicFrameLocks noChangeAspect="1"/>
+            </wp:cNvGraphicFramePr>
+            <a:graphic>
+              <a:graphicData uri="http://schemas.openxmlformats.org/drawingml/2006/picture">
+                <pic:pic>
+                  <pic:nvPicPr>
+                    <pic:cNvPr id="0" name=""/>
+                    <pic:cNvPicPr/>
+                  </pic:nvPicPr>
+                  <pic:blipFill>
+                    <a:blip r:embed="R59aba98f5f714a47">
+                      <a:extLst>
+                        <a:ext xmlns:a="http://schemas.openxmlformats.org/drawingml/2006/main" uri="{28A0092B-C50C-407E-A947-70E740481C1C}">
+                          <a14:useLocalDpi val="0"/>
+                        </a:ext>
+                      </a:extLst>
+                    </a:blip>
+                    <a:stretch>
+                      <a:fillRect/>
+                    </a:stretch>
+                  </pic:blipFill>
+                  <pic:spPr>
+                    <a:xfrm>
+                      <a:off x="0" y="0"/>
+                      <a:ext cx="4572000" cy="2752725"/>
+                    </a:xfrm>
+                    <a:prstGeom prst="rect">
+                      <a:avLst/>
+                    </a:prstGeom>
+                  </pic:spPr>
+                </pic:pic>
+              </a:graphicData>
+            </a:graphic>
+          </wp:inline>
+        </w:drawing>
+      </w:r>
+    </w:p>
+    <w:p xmlns:wp14="http://schemas.microsoft.com/office/word/2010/wordml" wp14:textId="0CF6D6CD">
+      <w:pPr>
+        <w:pStyle w:val="Normal"/>
+        <w:ind/>
+        <w:jc w:val="center"/>
+      </w:pPr>
+    </w:p>
+    <w:p xmlns:wp14="http://schemas.microsoft.com/office/word/2010/wordml" wp14:textId="683AEBBD">
+      <w:pPr>
+        <w:pStyle w:val="Normal"/>
         <w:ind w:firstLine="0"/>
         <w:jc w:val="center"/>
       </w:pPr>
-      <w:r>
-        <w:t>Gráfico 2: Fre</w:t>
-      </w:r>
-      <w:r>
-        <w:t>quência Relativa Percentual 2019</w:t>
-      </w:r>
-    </w:p>
-    <w:p xmlns:wp14="http://schemas.microsoft.com/office/word/2010/wordml" wp14:textId="77777777">
+    </w:p>
+    <w:p/>
+    <w:p>
       <w:pPr>
         <w:ind w:firstLine="0"/>
         <w:jc w:val="center"/>
-      </w:pPr>
-      <w:r>
-        <w:rPr>
-          <w:highlight w:val="yellow"/>
-        </w:rPr>
-        <w:t>A</w:t>
-      </w:r>
-      <w:r>
-        <w:rPr>
-          <w:highlight w:val="yellow"/>
-        </w:rPr>
-        <w:t>presentar o gráfico</w:t>
-      </w:r>
-    </w:p>
-    <w:p xmlns:wp14="http://schemas.microsoft.com/office/word/2010/wordml" wp14:textId="77777777">
-      <w:pPr>
+        <w:rPr>
+          <w:rFonts w:cs="Arial"/>
+        </w:rPr>
+      </w:pPr>
+      <w:r>
+        <w:rPr>
+          <w:rFonts w:cs="Arial"/>
+        </w:rPr>
+        <w:t xml:space="preserve">Fonte: Panorama ABRELPE 2020 V5. Requerimento de Download disponível em: </w:t>
+      </w:r>
+      <w:hyperlink r:id="R3d2b3a2b0492487c">
+        <w:r>
+          <w:rPr>
+            <w:rStyle w:val="Hyperlink"/>
+            <w:rFonts w:cs="Arial"/>
+          </w:rPr>
+          <w:t>https://abrelpe.org.br/panorama-2020/</w:t>
+        </w:r>
+      </w:hyperlink>
+    </w:p>
+    <w:p>
+      <w:pPr>
+        <w:pStyle w:val="Normal"/>
         <w:ind w:firstLine="0"/>
         <w:jc w:val="center"/>
       </w:pPr>
-      <w:r>
-        <w:t>Fonte: Autor.</w:t>
-      </w:r>
     </w:p>
     <w:p xmlns:wp14="http://schemas.microsoft.com/office/word/2010/wordml" wp14:textId="77777777">
       <w:pPr>
@@ -3510,41 +5468,101 @@
         <w:jc w:val="center"/>
       </w:pPr>
       <w:r>
-        <w:t>Gráfico 3: Fre</w:t>
-      </w:r>
-      <w:r>
-        <w:t>quência Relativa Percentual 2020</w:t>
-      </w:r>
-    </w:p>
-    <w:p xmlns:wp14="http://schemas.microsoft.com/office/word/2010/wordml" wp14:textId="77777777">
+        <w:rPr/>
+        <w:t>Gráfico 3: Frequência Relativa Percentual 2019</w:t>
+      </w:r>
+    </w:p>
+    <w:p xmlns:wp14="http://schemas.microsoft.com/office/word/2010/wordml" wp14:textId="05BA4031">
+      <w:pPr>
+        <w:ind/>
+        <w:jc w:val="center"/>
+      </w:pPr>
+      <w:r>
+        <w:drawing>
+          <wp:inline xmlns:wp14="http://schemas.microsoft.com/office/word/2010/wordprocessingDrawing" wp14:editId="6DAAA76A" wp14:anchorId="54A4D055">
+            <wp:extent cx="4572000" cy="2752725"/>
+            <wp:effectExtent l="0" t="0" r="0" b="0"/>
+            <wp:docPr id="1997796656" name="" title=""/>
+            <wp:cNvGraphicFramePr>
+              <a:graphicFrameLocks noChangeAspect="1"/>
+            </wp:cNvGraphicFramePr>
+            <a:graphic>
+              <a:graphicData uri="http://schemas.openxmlformats.org/drawingml/2006/picture">
+                <pic:pic>
+                  <pic:nvPicPr>
+                    <pic:cNvPr id="0" name=""/>
+                    <pic:cNvPicPr/>
+                  </pic:nvPicPr>
+                  <pic:blipFill>
+                    <a:blip r:embed="Ra47e4f398ef5452f">
+                      <a:extLst>
+                        <a:ext xmlns:a="http://schemas.openxmlformats.org/drawingml/2006/main" uri="{28A0092B-C50C-407E-A947-70E740481C1C}">
+                          <a14:useLocalDpi val="0"/>
+                        </a:ext>
+                      </a:extLst>
+                    </a:blip>
+                    <a:stretch>
+                      <a:fillRect/>
+                    </a:stretch>
+                  </pic:blipFill>
+                  <pic:spPr>
+                    <a:xfrm>
+                      <a:off x="0" y="0"/>
+                      <a:ext cx="4572000" cy="2752725"/>
+                    </a:xfrm>
+                    <a:prstGeom prst="rect">
+                      <a:avLst/>
+                    </a:prstGeom>
+                  </pic:spPr>
+                </pic:pic>
+              </a:graphicData>
+            </a:graphic>
+          </wp:inline>
+        </w:drawing>
+      </w:r>
+    </w:p>
+    <w:p xmlns:wp14="http://schemas.microsoft.com/office/word/2010/wordml" wp14:textId="3DC45AE2">
+      <w:pPr>
+        <w:pStyle w:val="Normal"/>
+        <w:ind/>
+        <w:jc w:val="center"/>
+      </w:pPr>
+    </w:p>
+    <w:p/>
+    <w:p>
       <w:pPr>
         <w:ind w:firstLine="0"/>
         <w:jc w:val="center"/>
-      </w:pPr>
-      <w:r>
-        <w:rPr>
-          <w:highlight w:val="yellow"/>
-        </w:rPr>
-        <w:t>A</w:t>
-      </w:r>
-      <w:r>
-        <w:rPr>
-          <w:highlight w:val="yellow"/>
-        </w:rPr>
-        <w:t>presentar o gráfico</w:t>
-      </w:r>
-    </w:p>
-    <w:p xmlns:wp14="http://schemas.microsoft.com/office/word/2010/wordml" wp14:textId="77777777">
-      <w:pPr>
+        <w:rPr>
+          <w:rFonts w:cs="Arial"/>
+        </w:rPr>
+      </w:pPr>
+      <w:r>
+        <w:rPr>
+          <w:rFonts w:cs="Arial"/>
+        </w:rPr>
+        <w:t xml:space="preserve">Fonte: Panorama ABRELPE 2020 V5. Requerimento de Download disponível em: </w:t>
+      </w:r>
+      <w:hyperlink r:id="R7078679841584dac">
+        <w:r>
+          <w:rPr>
+            <w:rStyle w:val="Hyperlink"/>
+            <w:rFonts w:cs="Arial"/>
+          </w:rPr>
+          <w:t>https://abrelpe.org.br/panorama-2020/</w:t>
+        </w:r>
+      </w:hyperlink>
+    </w:p>
+    <w:p>
+      <w:pPr>
+        <w:pStyle w:val="Normal"/>
         <w:ind w:firstLine="0"/>
         <w:jc w:val="center"/>
       </w:pPr>
-      <w:r>
-        <w:t>Fonte: Autor.</w:t>
-      </w:r>
     </w:p>
     <w:p xmlns:wp14="http://schemas.microsoft.com/office/word/2010/wordml" wp14:textId="77777777">
       <w:r>
+        <w:lastRenderedPageBreak/>
         <w:t xml:space="preserve">Comparando o Gráfico 3 com o 2, as regiões </w:t>
       </w:r>
       <w:r>
@@ -3589,30 +5607,36 @@
         </w:rPr>
       </w:pPr>
     </w:p>
-    <w:p xmlns:wp14="http://schemas.microsoft.com/office/word/2010/wordml" wp14:textId="77777777">
-      <w:pPr>
-        <w:ind w:firstLine="0"/>
-      </w:pPr>
-      <w:r>
-        <w:rPr>
-          <w:rFonts w:cs="Arial"/>
-          <w:szCs w:val="24"/>
-        </w:rPr>
-        <w:tab/>
-      </w:r>
-      <w:r>
-        <w:t xml:space="preserve"> </w:t>
-      </w:r>
-    </w:p>
-    <w:p xmlns:wp14="http://schemas.microsoft.com/office/word/2010/wordml" wp14:textId="77777777"/>
-    <w:p xmlns:wp14="http://schemas.microsoft.com/office/word/2010/wordml" wp14:textId="77777777"/>
-    <w:p xmlns:wp14="http://schemas.microsoft.com/office/word/2010/wordml" wp14:textId="77777777"/>
-    <w:p xmlns:wp14="http://schemas.microsoft.com/office/word/2010/wordml" wp14:textId="77777777"/>
-    <w:p xmlns:wp14="http://schemas.microsoft.com/office/word/2010/wordml" wp14:textId="77777777"/>
-    <w:p xmlns:wp14="http://schemas.microsoft.com/office/word/2010/wordml" wp14:textId="77777777"/>
-    <w:p xmlns:wp14="http://schemas.microsoft.com/office/word/2010/wordml" wp14:textId="77777777"/>
-    <w:p xmlns:wp14="http://schemas.microsoft.com/office/word/2010/wordml" wp14:textId="77777777"/>
-    <w:p xmlns:wp14="http://schemas.microsoft.com/office/word/2010/wordml" wp14:textId="77777777"/>
+    <w:p xmlns:wp14="http://schemas.microsoft.com/office/word/2010/wordml" wp14:textId="130F839D">
+      <w:pPr>
+        <w:pStyle w:val="Normal"/>
+        <w:ind w:firstLine="708"/>
+        <w:rPr>
+          <w:rFonts w:cs="Arial"/>
+        </w:rPr>
+      </w:pPr>
+      <w:r>
+        <w:rPr>
+          <w:rFonts w:cs="Arial"/>
+        </w:rPr>
+        <w:t>É factual e analítico que houve um aumento da geração de resíduos sólidos urbanos (RSU) do ano de 2010 até o ano de 2019. Os dados apresentados são um claro alerta para a nossa geração atual, que tem como tendência se tornar cada vez mais consumista, gerando assim mais resíduos sólidos e, consequentemente, gerando mais problemas ambientais. Todas as pesquisas evidenciam o problema claro que está sendo ignorado por muitos: sustentabilidade na Terra. Entender que em nove anos houve um aumento de 12 milhões de toneladas de resíduos sólidos urbanos (lixo), e que, a tendência é haver uma média crescente cada vez maior, é fundamental e essencial para entender este problema.</w:t>
+      </w:r>
+    </w:p>
+    <w:p xmlns:wp14="http://schemas.microsoft.com/office/word/2010/wordml" wp14:textId="782098CD">
+      <w:pPr>
+        <w:pStyle w:val="Normal"/>
+        <w:ind w:firstLine="708"/>
+        <w:rPr>
+          <w:rFonts w:cs="Arial"/>
+        </w:rPr>
+      </w:pPr>
+      <w:r>
+        <w:rPr>
+          <w:rFonts w:cs="Arial"/>
+        </w:rPr>
+        <w:t>É preciso entender os conceitos de consumismo e sustentabilidade como um todo, e pesquisar não só dados e estatísticas sobre o consumo geral das pessoas, mas também entender a psicologia por trás deste problema socioambiental, assim conseguindo olhar o problema de uma forma muito mais clara em todas as áreas, facilitando a resolução.</w:t>
+      </w:r>
+    </w:p>
     <w:p xmlns:wp14="http://schemas.microsoft.com/office/word/2010/wordml" wp14:textId="77777777"/>
     <w:p xmlns:wp14="http://schemas.microsoft.com/office/word/2010/wordml" wp14:textId="77777777"/>
     <w:p xmlns:wp14="http://schemas.microsoft.com/office/word/2010/wordml" wp14:textId="77777777"/>
@@ -3646,6 +5670,7 @@
       </w:pPr>
       <w:bookmarkStart w:name="_Toc106467747" w:id="9"/>
       <w:r>
+        <w:lastRenderedPageBreak/>
         <w:t>REFERÊNCIAS</w:t>
       </w:r>
       <w:bookmarkEnd w:id="9"/>
@@ -3686,15 +5711,7 @@
           <w:b/>
           <w:szCs w:val="24"/>
         </w:rPr>
-        <w:t xml:space="preserve"> dos Resí</w:t>
-      </w:r>
-      <w:r>
-        <w:rPr>
-          <w:rFonts w:cs="Arial"/>
-          <w:b/>
-          <w:szCs w:val="24"/>
-        </w:rPr>
-        <w:t>duos Sólidos no Brasil 2020</w:t>
+        <w:t xml:space="preserve"> dos Resíduos Sólidos no Brasil 2018/2019</w:t>
       </w:r>
       <w:r>
         <w:rPr>
@@ -3706,7 +5723,7 @@
       <w:r>
         <w:t xml:space="preserve"> </w:t>
       </w:r>
-      <w:hyperlink w:history="1" r:id="rId9">
+      <w:hyperlink w:history="1" r:id="rId12">
         <w:r>
           <w:rPr>
             <w:rStyle w:val="Hyperlink"/>
@@ -3752,15 +5769,7 @@
           <w:b/>
           <w:szCs w:val="24"/>
         </w:rPr>
-        <w:t xml:space="preserve"> dos Resíduos Sólidos no Brasil 202</w:t>
-      </w:r>
-      <w:r>
-        <w:rPr>
-          <w:rFonts w:cs="Arial"/>
-          <w:b/>
-          <w:szCs w:val="24"/>
-        </w:rPr>
-        <w:t>1</w:t>
+        <w:t xml:space="preserve"> dos Resíduos Sólidos no Brasil 2020</w:t>
       </w:r>
       <w:r>
         <w:rPr>
@@ -3772,7 +5781,7 @@
       <w:r>
         <w:t xml:space="preserve"> </w:t>
       </w:r>
-      <w:hyperlink w:history="1" r:id="rId10">
+      <w:hyperlink w:history="1" r:id="rId13">
         <w:r>
           <w:rPr>
             <w:rStyle w:val="Hyperlink"/>
@@ -3802,7 +5811,6 @@
           <w:rFonts w:cs="Arial"/>
           <w:szCs w:val="24"/>
         </w:rPr>
-        <w:lastRenderedPageBreak/>
         <w:t xml:space="preserve">IPEA. </w:t>
       </w:r>
       <w:r>
@@ -3823,7 +5831,7 @@
       <w:r>
         <w:t xml:space="preserve"> </w:t>
       </w:r>
-      <w:hyperlink w:history="1" r:id="rId11">
+      <w:hyperlink w:history="1" r:id="rId14">
         <w:r>
           <w:rPr>
             <w:rStyle w:val="Hyperlink"/>
@@ -3898,7 +5906,7 @@
       </w:pPr>
     </w:p>
     <w:sectPr>
-      <w:headerReference w:type="default" r:id="rId12"/>
+      <w:headerReference w:type="default" r:id="rId15"/>
       <w:pgSz w:w="11906" w:h="16838" w:orient="portrait"/>
       <w:pgMar w:top="1417" w:right="1701" w:bottom="1417" w:left="1701" w:header="708" w:footer="708" w:gutter="0"/>
       <w:pgNumType w:start="2"/>
@@ -3989,7 +5997,7 @@
           <w:rPr>
             <w:noProof/>
           </w:rPr>
-          <w:t>8</w:t>
+          <w:t>9</w:t>
         </w:r>
         <w:r>
           <w:fldChar w:fldCharType="end"/>
@@ -6068,7 +8076,7 @@
         <w:behaviors>
           <w:behavior w:val="content"/>
         </w:behaviors>
-        <w:guid w:val="{41835f68-1114-44af-a7bf-6203c2f57173}"/>
+        <w:guid w:val="{4c2eee36-e25b-496f-b099-a2805482fa79}"/>
       </w:docPartPr>
       <w:docPartBody>
         <w:p>
@@ -6375,7 +8383,7 @@
 </file>
 
 <file path=customXml/itemProps1.xml><?xml version="1.0" encoding="utf-8"?>
-<ds:datastoreItem xmlns:ds="http://schemas.openxmlformats.org/officeDocument/2006/customXml" ds:itemID="{53A95353-FB68-4F7C-831D-2EC796DF928F}">
+<ds:datastoreItem xmlns:ds="http://schemas.openxmlformats.org/officeDocument/2006/customXml" ds:itemID="{4CDCD7CD-03BC-494A-B977-FE777CE7CB60}">
   <ds:schemaRefs>
     <ds:schemaRef ds:uri="http://schemas.openxmlformats.org/officeDocument/2006/bibliography"/>
   </ds:schemaRefs>

</xml_diff>